<commit_message>
updated terms of service agreement
</commit_message>
<xml_diff>
--- a/static/TERMS OF SERVICE.docx
+++ b/static/TERMS OF SERVICE.docx
@@ -12,8 +12,6 @@
           <w:shd w:val="clear" w:color="auto" w:fill="FFFFFF"/>
         </w:rPr>
       </w:pPr>
-      <w:bookmarkStart w:id="0" w:name="_GoBack"/>
-      <w:bookmarkEnd w:id="0"/>
       <w:r>
         <w:rPr>
           <w:rFonts w:ascii="Arial" w:hAnsi="Arial" w:cs="Arial"/>
@@ -123,7 +121,7 @@
           <w:szCs w:val="20"/>
           <w:shd w:val="clear" w:color="auto" w:fill="FFFFFF"/>
         </w:rPr>
-        <w:t xml:space="preserve"> User who posts products on the site is a “Seller”. User who purchases products on the site is a “Buyer”. </w:t>
+        <w:t xml:space="preserve"> </w:t>
       </w:r>
       <w:r>
         <w:rPr>
@@ -179,15 +177,6 @@
           <w:color w:val="555555"/>
           <w:sz w:val="20"/>
           <w:szCs w:val="20"/>
-        </w:rPr>
-        <w:br/>
-      </w:r>
-      <w:r>
-        <w:rPr>
-          <w:rFonts w:ascii="Arial" w:hAnsi="Arial" w:cs="Arial"/>
-          <w:color w:val="555555"/>
-          <w:sz w:val="20"/>
-          <w:szCs w:val="20"/>
           <w:shd w:val="clear" w:color="auto" w:fill="FFFFFF"/>
         </w:rPr>
         <w:t>Please read these Terms of Service carefully before accessing or using our website. By accessing or using any part of the Site, you agree to be bound by these Terms of Service. If you do not agree to all of the terms and conditions of this agreement, then you may not access the website or use any Services. If these Terms of Service are considered an offer, acceptance is expressly limited to these Terms of Service.</w:t>
@@ -267,15 +256,6 @@
           <w:shd w:val="clear" w:color="auto" w:fill="FFFFFF"/>
         </w:rPr>
         <w:t xml:space="preserve"> computer system employs software programs that monitor network traffic to identify unauthorized attempts to upload or change information or otherwise cause damage.</w:t>
-      </w:r>
-      <w:r>
-        <w:rPr>
-          <w:rFonts w:ascii="Arial" w:hAnsi="Arial" w:cs="Arial"/>
-          <w:color w:val="555555"/>
-          <w:sz w:val="20"/>
-          <w:szCs w:val="20"/>
-        </w:rPr>
-        <w:br/>
       </w:r>
       <w:r>
         <w:rPr>
@@ -369,7 +349,7 @@
           <w:szCs w:val="20"/>
           <w:shd w:val="clear" w:color="auto" w:fill="FFFFFF"/>
         </w:rPr>
-        <w:t>You understand that your content (not including credit card information), may be transferred unencrypted and involve (a) transmissions over various networks; and (b) changes to conform and adapt to technical requirements of connecting networks or devices. Credit card information is always encrypted during transfer over networks.</w:t>
+        <w:t xml:space="preserve">You understand that your content may be transferred unencrypted and involve (a) transmissions over various networks; and (b) changes to conform and adapt to technical requirements of connecting networks or devices. </w:t>
       </w:r>
       <w:r>
         <w:rPr>
@@ -426,15 +406,6 @@
           <w:shd w:val="clear" w:color="auto" w:fill="FFFFFF"/>
         </w:rPr>
         <w:t>The headings used in this agreement are included for convenience only and will not limit or otherwise affect these Terms.</w:t>
-      </w:r>
-      <w:r>
-        <w:rPr>
-          <w:rFonts w:ascii="Arial" w:hAnsi="Arial" w:cs="Arial"/>
-          <w:color w:val="555555"/>
-          <w:sz w:val="20"/>
-          <w:szCs w:val="20"/>
-        </w:rPr>
-        <w:br/>
       </w:r>
     </w:p>
     <w:p>
@@ -453,7 +424,88 @@
           <w:sz w:val="20"/>
           <w:szCs w:val="20"/>
         </w:rPr>
-        <w:t xml:space="preserve">Site is a facilitator of transactions between Buyer and Seller. Site introduces Buyer to Seller and provides payment and notification features for Buyer and Seller to transact. Seller is responsible for the product they post to the site. Including, collecting payment, tax, applicable registration and compliance with regulation, delivery, refund. </w:t>
+        <w:t xml:space="preserve">Site is a facilitator of transactions between </w:t>
+      </w:r>
+      <w:r>
+        <w:rPr>
+          <w:rFonts w:ascii="Arial" w:hAnsi="Arial" w:cs="Arial"/>
+          <w:color w:val="555555"/>
+          <w:sz w:val="20"/>
+          <w:szCs w:val="20"/>
+        </w:rPr>
+        <w:t>Users</w:t>
+      </w:r>
+      <w:r>
+        <w:rPr>
+          <w:rFonts w:ascii="Arial" w:hAnsi="Arial" w:cs="Arial"/>
+          <w:color w:val="555555"/>
+          <w:sz w:val="20"/>
+          <w:szCs w:val="20"/>
+        </w:rPr>
+        <w:t xml:space="preserve">. Site introduces </w:t>
+      </w:r>
+      <w:r>
+        <w:rPr>
+          <w:rFonts w:ascii="Arial" w:hAnsi="Arial" w:cs="Arial"/>
+          <w:color w:val="555555"/>
+          <w:sz w:val="20"/>
+          <w:szCs w:val="20"/>
+        </w:rPr>
+        <w:t>Users</w:t>
+      </w:r>
+      <w:r>
+        <w:rPr>
+          <w:rFonts w:ascii="Arial" w:hAnsi="Arial" w:cs="Arial"/>
+          <w:color w:val="555555"/>
+          <w:sz w:val="20"/>
+          <w:szCs w:val="20"/>
+        </w:rPr>
+        <w:t xml:space="preserve"> </w:t>
+      </w:r>
+      <w:r>
+        <w:rPr>
+          <w:rFonts w:ascii="Arial" w:hAnsi="Arial" w:cs="Arial"/>
+          <w:color w:val="555555"/>
+          <w:sz w:val="20"/>
+          <w:szCs w:val="20"/>
+        </w:rPr>
+        <w:t xml:space="preserve">to each other </w:t>
+      </w:r>
+      <w:r>
+        <w:rPr>
+          <w:rFonts w:ascii="Arial" w:hAnsi="Arial" w:cs="Arial"/>
+          <w:color w:val="555555"/>
+          <w:sz w:val="20"/>
+          <w:szCs w:val="20"/>
+        </w:rPr>
+        <w:t xml:space="preserve">and provides </w:t>
+      </w:r>
+      <w:r>
+        <w:rPr>
+          <w:rFonts w:ascii="Arial" w:hAnsi="Arial" w:cs="Arial"/>
+          <w:color w:val="555555"/>
+          <w:sz w:val="20"/>
+          <w:szCs w:val="20"/>
+        </w:rPr>
+        <w:t>features for advertising products and services, communication between Users, placement of orders and payment for orders. User is responsible for the content</w:t>
+      </w:r>
+      <w:r>
+        <w:rPr>
+          <w:rFonts w:ascii="Arial" w:hAnsi="Arial" w:cs="Arial"/>
+          <w:color w:val="555555"/>
+          <w:sz w:val="20"/>
+          <w:szCs w:val="20"/>
+        </w:rPr>
+        <w:t xml:space="preserve"> they post </w:t>
+      </w:r>
+      <w:r>
+        <w:rPr>
+          <w:rFonts w:ascii="Arial" w:hAnsi="Arial" w:cs="Arial"/>
+          <w:color w:val="555555"/>
+          <w:sz w:val="20"/>
+          <w:szCs w:val="20"/>
+        </w:rPr>
+        <w:t>to the site and for ensuring they are legally allowed to offer for sale and purchase the product or service advertised on the site.</w:t>
       </w:r>
     </w:p>
     <w:p>
@@ -472,8 +524,25 @@
           <w:sz w:val="20"/>
           <w:szCs w:val="20"/>
         </w:rPr>
-        <w:lastRenderedPageBreak/>
-        <w:t xml:space="preserve">Site make charge a fee for facilitating transactions. </w:t>
+        <w:t>Site make charge a fe</w:t>
+      </w:r>
+      <w:r>
+        <w:rPr>
+          <w:rFonts w:ascii="Arial" w:hAnsi="Arial" w:cs="Arial"/>
+          <w:color w:val="555555"/>
+          <w:sz w:val="20"/>
+          <w:szCs w:val="20"/>
+        </w:rPr>
+        <w:t>e for providing these services to Users.</w:t>
+      </w:r>
+      <w:r>
+        <w:rPr>
+          <w:rFonts w:ascii="Arial" w:hAnsi="Arial" w:cs="Arial"/>
+          <w:color w:val="555555"/>
+          <w:sz w:val="20"/>
+          <w:szCs w:val="20"/>
+        </w:rPr>
+        <w:t xml:space="preserve"> </w:t>
       </w:r>
     </w:p>
     <w:p>
@@ -492,7 +561,84 @@
           <w:sz w:val="20"/>
           <w:szCs w:val="20"/>
         </w:rPr>
-        <w:t xml:space="preserve">Site may use published content in advertising without request or fee to Seller. </w:t>
+        <w:t xml:space="preserve">Site may use published content in advertising without request or fee to </w:t>
+      </w:r>
+      <w:r>
+        <w:rPr>
+          <w:rFonts w:ascii="Arial" w:hAnsi="Arial" w:cs="Arial"/>
+          <w:color w:val="555555"/>
+          <w:sz w:val="20"/>
+          <w:szCs w:val="20"/>
+        </w:rPr>
+        <w:t>User.</w:t>
+      </w:r>
+    </w:p>
+    <w:p>
+      <w:pPr>
+        <w:rPr>
+          <w:rFonts w:ascii="Arial" w:hAnsi="Arial" w:cs="Arial"/>
+          <w:color w:val="555555"/>
+          <w:sz w:val="20"/>
+          <w:szCs w:val="20"/>
+        </w:rPr>
+      </w:pPr>
+      <w:r>
+        <w:rPr>
+          <w:rFonts w:ascii="Arial" w:hAnsi="Arial" w:cs="Arial"/>
+          <w:color w:val="555555"/>
+          <w:sz w:val="20"/>
+          <w:szCs w:val="20"/>
+        </w:rPr>
+        <w:lastRenderedPageBreak/>
+        <w:t>It is not the intention of the Site to retain personally identifiable financial information</w:t>
+      </w:r>
+      <w:r>
+        <w:rPr>
+          <w:rFonts w:ascii="Arial" w:hAnsi="Arial" w:cs="Arial"/>
+          <w:color w:val="555555"/>
+          <w:sz w:val="20"/>
+          <w:szCs w:val="20"/>
+        </w:rPr>
+        <w:t xml:space="preserve">. Site uses a third party for payment processing to allow Users greater security. </w:t>
+      </w:r>
+    </w:p>
+    <w:p>
+      <w:pPr>
+        <w:rPr>
+          <w:rFonts w:ascii="Arial" w:hAnsi="Arial" w:cs="Arial"/>
+          <w:color w:val="555555"/>
+          <w:sz w:val="20"/>
+          <w:szCs w:val="20"/>
+        </w:rPr>
+      </w:pPr>
+      <w:r>
+        <w:rPr>
+          <w:rFonts w:ascii="Arial" w:hAnsi="Arial" w:cs="Arial"/>
+          <w:color w:val="555555"/>
+          <w:sz w:val="20"/>
+          <w:szCs w:val="20"/>
+        </w:rPr>
+        <w:t xml:space="preserve">Site may collect and save User contact information, including name, address, latitude and longitude, </w:t>
+      </w:r>
+      <w:proofErr w:type="spellStart"/>
+      <w:r>
+        <w:rPr>
+          <w:rFonts w:ascii="Arial" w:hAnsi="Arial" w:cs="Arial"/>
+          <w:color w:val="555555"/>
+          <w:sz w:val="20"/>
+          <w:szCs w:val="20"/>
+        </w:rPr>
+        <w:t>ip</w:t>
+      </w:r>
+      <w:proofErr w:type="spellEnd"/>
+      <w:r>
+        <w:rPr>
+          <w:rFonts w:ascii="Arial" w:hAnsi="Arial" w:cs="Arial"/>
+          <w:color w:val="555555"/>
+          <w:sz w:val="20"/>
+          <w:szCs w:val="20"/>
+        </w:rPr>
+        <w:t xml:space="preserve"> address, email address, phone number, and other contact information for the purpose of facilitation communication between Users as a part of transactions.</w:t>
       </w:r>
       <w:r>
         <w:rPr>
@@ -1082,35 +1228,7 @@
           <w:szCs w:val="20"/>
           <w:shd w:val="clear" w:color="auto" w:fill="FFFFFF"/>
         </w:rPr>
-        <w:t>• contains any information (such as inside, proprietary or confidential information) that you do not have a right to make available due to contract, fiduciary duty, or operation of law</w:t>
-      </w:r>
-      <w:r>
-        <w:rPr>
-          <w:rFonts w:ascii="Arial" w:hAnsi="Arial" w:cs="Arial"/>
-          <w:color w:val="555555"/>
-          <w:sz w:val="20"/>
-          <w:szCs w:val="20"/>
-        </w:rPr>
-        <w:br/>
-      </w:r>
-      <w:r>
-        <w:rPr>
-          <w:rFonts w:ascii="Arial" w:hAnsi="Arial" w:cs="Arial"/>
-          <w:color w:val="555555"/>
-          <w:sz w:val="20"/>
-          <w:szCs w:val="20"/>
-        </w:rPr>
-        <w:br/>
-      </w:r>
-      <w:r>
-        <w:rPr>
-          <w:rFonts w:ascii="Arial" w:hAnsi="Arial" w:cs="Arial"/>
-          <w:color w:val="555555"/>
-          <w:sz w:val="20"/>
-          <w:szCs w:val="20"/>
-          <w:shd w:val="clear" w:color="auto" w:fill="FFFFFF"/>
-        </w:rPr>
-        <w:t xml:space="preserve">• advertises or solicits business for products or services other than those that are offered and promoted </w:t>
+        <w:t xml:space="preserve">• contains any information (such as inside, proprietary or confidential information) that you do not have a </w:t>
       </w:r>
       <w:r>
         <w:rPr>
@@ -1121,7 +1239,35 @@
           <w:shd w:val="clear" w:color="auto" w:fill="FFFFFF"/>
         </w:rPr>
         <w:lastRenderedPageBreak/>
-        <w:t>on the Site</w:t>
+        <w:t>right to make available due to contract, fiduciary duty, or operation of law</w:t>
+      </w:r>
+      <w:r>
+        <w:rPr>
+          <w:rFonts w:ascii="Arial" w:hAnsi="Arial" w:cs="Arial"/>
+          <w:color w:val="555555"/>
+          <w:sz w:val="20"/>
+          <w:szCs w:val="20"/>
+        </w:rPr>
+        <w:br/>
+      </w:r>
+      <w:r>
+        <w:rPr>
+          <w:rFonts w:ascii="Arial" w:hAnsi="Arial" w:cs="Arial"/>
+          <w:color w:val="555555"/>
+          <w:sz w:val="20"/>
+          <w:szCs w:val="20"/>
+        </w:rPr>
+        <w:br/>
+      </w:r>
+      <w:r>
+        <w:rPr>
+          <w:rFonts w:ascii="Arial" w:hAnsi="Arial" w:cs="Arial"/>
+          <w:color w:val="555555"/>
+          <w:sz w:val="20"/>
+          <w:szCs w:val="20"/>
+          <w:shd w:val="clear" w:color="auto" w:fill="FFFFFF"/>
+        </w:rPr>
+        <w:t>• advertises or solicits business for products or services other than those that are offered and promoted on the Site</w:t>
       </w:r>
       <w:r>
         <w:rPr>
@@ -1394,127 +1540,7 @@
           <w:szCs w:val="20"/>
           <w:shd w:val="clear" w:color="auto" w:fill="FFFFFF"/>
         </w:rPr>
-        <w:t xml:space="preserve">. More specifically, </w:t>
-      </w:r>
-      <w:r>
-        <w:rPr>
-          <w:rFonts w:ascii="Arial" w:hAnsi="Arial" w:cs="Arial"/>
-          <w:color w:val="555555"/>
-          <w:sz w:val="20"/>
-          <w:szCs w:val="20"/>
-          <w:shd w:val="clear" w:color="auto" w:fill="FFFFFF"/>
-        </w:rPr>
-        <w:t>GETFRESHBAKED</w:t>
-      </w:r>
-      <w:r>
-        <w:rPr>
-          <w:rFonts w:ascii="Arial" w:hAnsi="Arial" w:cs="Arial"/>
-          <w:color w:val="555555"/>
-          <w:sz w:val="20"/>
-          <w:szCs w:val="20"/>
-          <w:shd w:val="clear" w:color="auto" w:fill="FFFFFF"/>
-        </w:rPr>
-        <w:t xml:space="preserve"> is a registered trademark with the U.S. Patent and Trademark Office, and such mark may only be utilized with prior written consent of the </w:t>
-      </w:r>
-      <w:r>
-        <w:rPr>
-          <w:rFonts w:ascii="Arial" w:hAnsi="Arial" w:cs="Arial"/>
-          <w:color w:val="555555"/>
-          <w:sz w:val="20"/>
-          <w:szCs w:val="20"/>
-          <w:shd w:val="clear" w:color="auto" w:fill="FFFFFF"/>
-        </w:rPr>
-        <w:t>GETFRESHBAKED. Material on www.getfreshbaked</w:t>
-      </w:r>
-      <w:r>
-        <w:rPr>
-          <w:rFonts w:ascii="Arial" w:hAnsi="Arial" w:cs="Arial"/>
-          <w:color w:val="555555"/>
-          <w:sz w:val="20"/>
-          <w:szCs w:val="20"/>
-          <w:shd w:val="clear" w:color="auto" w:fill="FFFFFF"/>
-        </w:rPr>
-        <w:t>.</w:t>
-      </w:r>
-      <w:r>
-        <w:rPr>
-          <w:rFonts w:ascii="Arial" w:hAnsi="Arial" w:cs="Arial"/>
-          <w:color w:val="555555"/>
-          <w:sz w:val="20"/>
-          <w:szCs w:val="20"/>
-          <w:shd w:val="clear" w:color="auto" w:fill="FFFFFF"/>
-        </w:rPr>
-        <w:t>com</w:t>
-      </w:r>
-      <w:r>
-        <w:rPr>
-          <w:rFonts w:ascii="Arial" w:hAnsi="Arial" w:cs="Arial"/>
-          <w:color w:val="555555"/>
-          <w:sz w:val="20"/>
-          <w:szCs w:val="20"/>
-          <w:shd w:val="clear" w:color="auto" w:fill="FFFFFF"/>
-        </w:rPr>
-        <w:t xml:space="preserve"> or any website owned, operated, li</w:t>
-      </w:r>
-      <w:r>
-        <w:rPr>
-          <w:rFonts w:ascii="Arial" w:hAnsi="Arial" w:cs="Arial"/>
-          <w:color w:val="555555"/>
-          <w:sz w:val="20"/>
-          <w:szCs w:val="20"/>
-          <w:shd w:val="clear" w:color="auto" w:fill="FFFFFF"/>
-        </w:rPr>
-        <w:t>censed, or controlled by the GETFRESBAKED</w:t>
-      </w:r>
-      <w:r>
-        <w:rPr>
-          <w:rFonts w:ascii="Arial" w:hAnsi="Arial" w:cs="Arial"/>
-          <w:color w:val="555555"/>
-          <w:sz w:val="20"/>
-          <w:szCs w:val="20"/>
-          <w:shd w:val="clear" w:color="auto" w:fill="FFFFFF"/>
-        </w:rPr>
-        <w:t xml:space="preserve"> is </w:t>
-      </w:r>
-      <w:r>
-        <w:rPr>
-          <w:rFonts w:ascii="Arial" w:hAnsi="Arial" w:cs="Arial"/>
-          <w:color w:val="555555"/>
-          <w:sz w:val="20"/>
-          <w:szCs w:val="20"/>
-          <w:shd w:val="clear" w:color="auto" w:fill="FFFFFF"/>
-        </w:rPr>
-        <w:t xml:space="preserve">solely for your </w:t>
-      </w:r>
-      <w:r>
-        <w:rPr>
-          <w:rFonts w:ascii="Arial" w:hAnsi="Arial" w:cs="Arial"/>
-          <w:color w:val="555555"/>
-          <w:sz w:val="20"/>
-          <w:szCs w:val="20"/>
-          <w:shd w:val="clear" w:color="auto" w:fill="FFFFFF"/>
-        </w:rPr>
-        <w:t xml:space="preserve">commercial use. Such material may not be copied, reproduced, republished, uploaded, posted, transmitted, or distributed in any way, including by email or other electronic means. Without the </w:t>
-      </w:r>
-      <w:r>
-        <w:rPr>
-          <w:rFonts w:ascii="Arial" w:hAnsi="Arial" w:cs="Arial"/>
-          <w:color w:val="555555"/>
-          <w:sz w:val="20"/>
-          <w:szCs w:val="20"/>
-          <w:shd w:val="clear" w:color="auto" w:fill="FFFFFF"/>
-        </w:rPr>
-        <w:t>prior written consent of the GETFRESHBAKED</w:t>
-      </w:r>
-      <w:r>
-        <w:rPr>
-          <w:rFonts w:ascii="Arial" w:hAnsi="Arial" w:cs="Arial"/>
-          <w:color w:val="555555"/>
-          <w:sz w:val="20"/>
-          <w:szCs w:val="20"/>
-          <w:shd w:val="clear" w:color="auto" w:fill="FFFFFF"/>
-        </w:rPr>
-        <w:t>, modification of the materials, use of the materials on any other website or networked computer environment, or use of the materials for any purpose other than personal, noncommercial use is a violation of the copyrights, trademarks, and other proprietary rights, and is prohibited.</w:t>
+        <w:t xml:space="preserve">. </w:t>
       </w:r>
       <w:r>
         <w:rPr>
@@ -1543,15 +1569,6 @@
           <w:shd w:val="clear" w:color="auto" w:fill="FFFFFF"/>
         </w:rPr>
         <w:t>If you submit or post any materials or content to the Site, you grant us a royalty-free, perpetual, irrevocable, transferrable, assignable, sub-licensable, worldwide license to use such materials and content, including alterations thereof, for our purposes, in any form, in any media, and via any technology we choose, whether it exists now or is created in the future. You represent that any materials and content posted or otherwise submitted by you to the Site is original to you and that you have the right to grant us these rights.</w:t>
-      </w:r>
-      <w:r>
-        <w:rPr>
-          <w:rFonts w:ascii="Arial" w:hAnsi="Arial" w:cs="Arial"/>
-          <w:color w:val="555555"/>
-          <w:sz w:val="20"/>
-          <w:szCs w:val="20"/>
-        </w:rPr>
-        <w:br/>
       </w:r>
       <w:r>
         <w:rPr>
@@ -1696,15 +1713,6 @@
       <w:r>
         <w:rPr>
           <w:rFonts w:ascii="Arial" w:hAnsi="Arial" w:cs="Arial"/>
-          <w:color w:val="555555"/>
-          <w:sz w:val="20"/>
-          <w:szCs w:val="20"/>
-        </w:rPr>
-        <w:br/>
-      </w:r>
-      <w:r>
-        <w:rPr>
-          <w:rFonts w:ascii="Arial" w:hAnsi="Arial" w:cs="Arial"/>
           <w:b/>
           <w:bCs/>
           <w:color w:val="555555"/>
@@ -1804,7 +1812,25 @@
           <w:szCs w:val="20"/>
           <w:shd w:val="clear" w:color="auto" w:fill="FFFFFF"/>
         </w:rPr>
-        <w:t xml:space="preserve">You also understand and agree that any action or inaction by us or any of our directors, officers, </w:t>
+        <w:t>You also understand and agree that any action or inaction by us or any of our directors, officers, consultants, agents or representatives (collectively, "Our Representatives") to prevent, restrict, redress or regulate content, or to implement other enforcement measures against any content, conduct or potential Terms of Service violation is undertaken voluntarily and in good faith, and you expressly agree that neither we nor any of Our Representatives shall be liable to you or anyone else for any action or inaction to prevent, restrict, redress, or regulate content, or to implement other enforcement measures against any content, conduct or potential violation of these Terms of Use.</w:t>
+      </w:r>
+      <w:r>
+        <w:rPr>
+          <w:rFonts w:ascii="Arial" w:hAnsi="Arial" w:cs="Arial"/>
+          <w:color w:val="555555"/>
+          <w:sz w:val="20"/>
+          <w:szCs w:val="20"/>
+        </w:rPr>
+        <w:br/>
+      </w:r>
+      <w:r>
+        <w:rPr>
+          <w:rFonts w:ascii="Arial" w:hAnsi="Arial" w:cs="Arial"/>
+          <w:color w:val="555555"/>
+          <w:sz w:val="20"/>
+          <w:szCs w:val="20"/>
+        </w:rPr>
+        <w:br/>
       </w:r>
       <w:r>
         <w:rPr>
@@ -1815,34 +1841,6 @@
           <w:shd w:val="clear" w:color="auto" w:fill="FFFFFF"/>
         </w:rPr>
         <w:lastRenderedPageBreak/>
-        <w:t>consultants, agents or representatives (collectively, "Our Representatives") to prevent, restrict, redress or regulate content, or to implement other enforcement measures against any content, conduct or potential Terms of Service violation is undertaken voluntarily and in good faith, and you expressly agree that neither we nor any of Our Representatives shall be liable to you or anyone else for any action or inaction to prevent, restrict, redress, or regulate content, or to implement other enforcement measures against any content, conduct or potential violation of these Terms of Use.</w:t>
-      </w:r>
-      <w:r>
-        <w:rPr>
-          <w:rFonts w:ascii="Arial" w:hAnsi="Arial" w:cs="Arial"/>
-          <w:color w:val="555555"/>
-          <w:sz w:val="20"/>
-          <w:szCs w:val="20"/>
-        </w:rPr>
-        <w:br/>
-      </w:r>
-      <w:r>
-        <w:rPr>
-          <w:rFonts w:ascii="Arial" w:hAnsi="Arial" w:cs="Arial"/>
-          <w:color w:val="555555"/>
-          <w:sz w:val="20"/>
-          <w:szCs w:val="20"/>
-        </w:rPr>
-        <w:br/>
-      </w:r>
-      <w:r>
-        <w:rPr>
-          <w:rFonts w:ascii="Arial" w:hAnsi="Arial" w:cs="Arial"/>
-          <w:color w:val="555555"/>
-          <w:sz w:val="20"/>
-          <w:szCs w:val="20"/>
-          <w:shd w:val="clear" w:color="auto" w:fill="FFFFFF"/>
-        </w:rPr>
         <w:t>You agree that your comments</w:t>
       </w:r>
       <w:r>
@@ -1853,45 +1851,97 @@
           <w:szCs w:val="20"/>
           <w:shd w:val="clear" w:color="auto" w:fill="FFFFFF"/>
         </w:rPr>
-        <w:t xml:space="preserve"> and/or posts</w:t>
-      </w:r>
-      <w:r>
-        <w:rPr>
-          <w:rFonts w:ascii="Arial" w:hAnsi="Arial" w:cs="Arial"/>
-          <w:color w:val="555555"/>
-          <w:sz w:val="20"/>
-          <w:szCs w:val="20"/>
-          <w:shd w:val="clear" w:color="auto" w:fill="FFFFFF"/>
-        </w:rPr>
-        <w:t xml:space="preserve"> will not violate any right of any third party, including copyright, trademark, privacy, personality, or other personal or proprietary right. You further agree that your comments will not contain libelous or otherwise unlawful, abusive or obscene material, or contain any computer virus or other malware that could in any way affect the operation of the Service or any related website. You may not use a false email address, pretend to be someone other than yourself, or otherwise mislead us or third parties as to the origin of any comments. You are solely responsible for any comments you make and their accuracy. We take no responsibility and assume no liability for any comments posted by you or any third party.</w:t>
-      </w:r>
-      <w:r>
-        <w:rPr>
-          <w:rFonts w:ascii="Arial" w:hAnsi="Arial" w:cs="Arial"/>
-          <w:color w:val="555555"/>
-          <w:sz w:val="20"/>
-          <w:szCs w:val="20"/>
-        </w:rPr>
-        <w:br/>
-      </w:r>
-      <w:r>
-        <w:rPr>
-          <w:rFonts w:ascii="Arial" w:hAnsi="Arial" w:cs="Arial"/>
-          <w:color w:val="555555"/>
-          <w:sz w:val="20"/>
-          <w:szCs w:val="20"/>
-        </w:rPr>
-        <w:br/>
-      </w:r>
-      <w:r>
-        <w:rPr>
-          <w:rFonts w:ascii="Arial" w:hAnsi="Arial" w:cs="Arial"/>
-          <w:color w:val="555555"/>
-          <w:sz w:val="20"/>
-          <w:szCs w:val="20"/>
-        </w:rPr>
-        <w:br/>
-      </w:r>
+        <w:t xml:space="preserve">, pictures, </w:t>
+      </w:r>
+      <w:r>
+        <w:rPr>
+          <w:rFonts w:ascii="Arial" w:hAnsi="Arial" w:cs="Arial"/>
+          <w:color w:val="555555"/>
+          <w:sz w:val="20"/>
+          <w:szCs w:val="20"/>
+          <w:shd w:val="clear" w:color="auto" w:fill="FFFFFF"/>
+        </w:rPr>
+        <w:t>and/or posts</w:t>
+      </w:r>
+      <w:r>
+        <w:rPr>
+          <w:rFonts w:ascii="Arial" w:hAnsi="Arial" w:cs="Arial"/>
+          <w:color w:val="555555"/>
+          <w:sz w:val="20"/>
+          <w:szCs w:val="20"/>
+          <w:shd w:val="clear" w:color="auto" w:fill="FFFFFF"/>
+        </w:rPr>
+        <w:t xml:space="preserve"> will not violate any right of any third party, including copyright, trademark, privacy, personality, or other personal or proprietary right. You further agree that your comments will not contain libelous or otherwise unlawful, abusive or obscene material, or contain any computer virus or other malware that could in any way affect the operation of the Service or any related website. You may not use a false email address, pretend to be someone other than yourself, or otherwise mislead us or third parties as to the origin of any comments. You are sol</w:t>
+      </w:r>
+      <w:r>
+        <w:rPr>
+          <w:rFonts w:ascii="Arial" w:hAnsi="Arial" w:cs="Arial"/>
+          <w:color w:val="555555"/>
+          <w:sz w:val="20"/>
+          <w:szCs w:val="20"/>
+          <w:shd w:val="clear" w:color="auto" w:fill="FFFFFF"/>
+        </w:rPr>
+        <w:t>ely responsible for any post</w:t>
+      </w:r>
+      <w:r>
+        <w:rPr>
+          <w:rFonts w:ascii="Arial" w:hAnsi="Arial" w:cs="Arial"/>
+          <w:color w:val="555555"/>
+          <w:sz w:val="20"/>
+          <w:szCs w:val="20"/>
+          <w:shd w:val="clear" w:color="auto" w:fill="FFFFFF"/>
+        </w:rPr>
+        <w:t xml:space="preserve"> you make and their accuracy. We take no responsibility </w:t>
+      </w:r>
+      <w:r>
+        <w:rPr>
+          <w:rFonts w:ascii="Arial" w:hAnsi="Arial" w:cs="Arial"/>
+          <w:color w:val="555555"/>
+          <w:sz w:val="20"/>
+          <w:szCs w:val="20"/>
+          <w:shd w:val="clear" w:color="auto" w:fill="FFFFFF"/>
+        </w:rPr>
+        <w:t>and assume no liability for anything</w:t>
+      </w:r>
+      <w:r>
+        <w:rPr>
+          <w:rFonts w:ascii="Arial" w:hAnsi="Arial" w:cs="Arial"/>
+          <w:color w:val="555555"/>
+          <w:sz w:val="20"/>
+          <w:szCs w:val="20"/>
+          <w:shd w:val="clear" w:color="auto" w:fill="FFFFFF"/>
+        </w:rPr>
+        <w:t xml:space="preserve"> posted by you or any third party.</w:t>
+      </w:r>
+    </w:p>
+    <w:p>
+      <w:pPr>
+        <w:rPr>
+          <w:rFonts w:ascii="Arial" w:hAnsi="Arial" w:cs="Arial"/>
+          <w:color w:val="555555"/>
+          <w:sz w:val="20"/>
+          <w:szCs w:val="20"/>
+        </w:rPr>
+      </w:pPr>
+      <w:r>
+        <w:rPr>
+          <w:rFonts w:ascii="Arial" w:hAnsi="Arial" w:cs="Arial"/>
+          <w:color w:val="555555"/>
+          <w:sz w:val="20"/>
+          <w:szCs w:val="20"/>
+        </w:rPr>
+        <w:t>You agree to remain in compliance with all applicable laws and regulations including, but not limited to, food handling, production, transportation, and taxes.</w:t>
+      </w:r>
+    </w:p>
+    <w:p>
+      <w:pPr>
+        <w:rPr>
+          <w:rFonts w:ascii="Arial" w:hAnsi="Arial" w:cs="Arial"/>
+          <w:color w:val="555555"/>
+          <w:sz w:val="20"/>
+          <w:szCs w:val="20"/>
+        </w:rPr>
+      </w:pPr>
       <w:r>
         <w:rPr>
           <w:rFonts w:ascii="Arial" w:hAnsi="Arial" w:cs="Arial"/>
@@ -1903,7 +1953,7 @@
           <w:bdr w:val="none" w:sz="0" w:space="0" w:color="auto" w:frame="1"/>
           <w:shd w:val="clear" w:color="auto" w:fill="FFFFFF"/>
         </w:rPr>
-        <w:t>REGISTRATION AND LOG IN</w:t>
+        <w:t>TRANSPORTATION</w:t>
       </w:r>
       <w:r>
         <w:rPr>
@@ -1927,7 +1977,7 @@
           <w:szCs w:val="20"/>
           <w:shd w:val="clear" w:color="auto" w:fill="FFFFFF"/>
         </w:rPr>
-        <w:t>To</w:t>
+        <w:t>You</w:t>
       </w:r>
       <w:proofErr w:type="gramEnd"/>
       <w:r>
@@ -1938,102 +1988,19 @@
           <w:szCs w:val="20"/>
           <w:shd w:val="clear" w:color="auto" w:fill="FFFFFF"/>
         </w:rPr>
-        <w:t xml:space="preserve"> access certain features or areas of the Site, you may be required to provide personal and/or demographic information as part of a registration or log-in process. In addition, certain features of the Site are only available to our registered users, and to access those areas of the Site you will be required to log in using your username and email password</w:t>
-      </w:r>
-      <w:r>
-        <w:rPr>
-          <w:rFonts w:ascii="Arial" w:hAnsi="Arial" w:cs="Arial"/>
-          <w:color w:val="555555"/>
-          <w:sz w:val="20"/>
-          <w:szCs w:val="20"/>
-          <w:shd w:val="clear" w:color="auto" w:fill="FFFFFF"/>
-        </w:rPr>
-        <w:t xml:space="preserve"> or through a third party service provider</w:t>
-      </w:r>
-      <w:r>
-        <w:rPr>
-          <w:rFonts w:ascii="Arial" w:hAnsi="Arial" w:cs="Arial"/>
-          <w:color w:val="555555"/>
-          <w:sz w:val="20"/>
-          <w:szCs w:val="20"/>
-          <w:shd w:val="clear" w:color="auto" w:fill="FFFFFF"/>
-        </w:rPr>
-        <w:t>.</w:t>
-      </w:r>
-      <w:r>
-        <w:rPr>
-          <w:rFonts w:ascii="Arial" w:hAnsi="Arial" w:cs="Arial"/>
-          <w:color w:val="555555"/>
-          <w:sz w:val="20"/>
-          <w:szCs w:val="20"/>
-        </w:rPr>
-        <w:br/>
-      </w:r>
-      <w:r>
-        <w:rPr>
-          <w:rFonts w:ascii="Arial" w:hAnsi="Arial" w:cs="Arial"/>
-          <w:color w:val="555555"/>
-          <w:sz w:val="20"/>
-          <w:szCs w:val="20"/>
-        </w:rPr>
-        <w:br/>
-      </w:r>
-      <w:r>
-        <w:rPr>
-          <w:rFonts w:ascii="Arial" w:hAnsi="Arial" w:cs="Arial"/>
-          <w:color w:val="555555"/>
-          <w:sz w:val="20"/>
-          <w:szCs w:val="20"/>
-          <w:shd w:val="clear" w:color="auto" w:fill="FFFFFF"/>
-        </w:rPr>
-        <w:t>You agree to provide true, accurate, current and complete information about yourself as prompted by the applicable registration or log-in form, and you are responsible for keeping such information up-to-date (this includes your contact information, so that we can reliably contact you). The information you submit must describe you (you may not impersonate another person or entity), and you may not sell, share or otherwise transfer your account information.</w:t>
-      </w:r>
-      <w:r>
-        <w:rPr>
-          <w:rFonts w:ascii="Arial" w:hAnsi="Arial" w:cs="Arial"/>
-          <w:color w:val="555555"/>
-          <w:sz w:val="20"/>
-          <w:szCs w:val="20"/>
-        </w:rPr>
-        <w:br/>
-      </w:r>
-      <w:r>
-        <w:rPr>
-          <w:rFonts w:ascii="Arial" w:hAnsi="Arial" w:cs="Arial"/>
-          <w:color w:val="555555"/>
-          <w:sz w:val="20"/>
-          <w:szCs w:val="20"/>
-        </w:rPr>
-        <w:br/>
-      </w:r>
-      <w:r>
-        <w:rPr>
-          <w:rFonts w:ascii="Arial" w:hAnsi="Arial" w:cs="Arial"/>
-          <w:color w:val="555555"/>
-          <w:sz w:val="20"/>
-          <w:szCs w:val="20"/>
-          <w:shd w:val="clear" w:color="auto" w:fill="FFFFFF"/>
-        </w:rPr>
-        <w:t>You are responsible for all activity occurring when the Site is accessed through your account, whether authorized by you or not. Therefore, if you create an account, be sure to protect the confidentiality of your account password. We are not liable for any loss or damage arising from your failure to protect your password or account information.</w:t>
-      </w:r>
-      <w:r>
-        <w:rPr>
-          <w:rFonts w:ascii="Arial" w:hAnsi="Arial" w:cs="Arial"/>
-          <w:color w:val="555555"/>
-          <w:sz w:val="20"/>
-          <w:szCs w:val="20"/>
-        </w:rPr>
-        <w:br/>
-      </w:r>
-      <w:r>
-        <w:rPr>
-          <w:rFonts w:ascii="Arial" w:hAnsi="Arial" w:cs="Arial"/>
-          <w:color w:val="555555"/>
-          <w:sz w:val="20"/>
-          <w:szCs w:val="20"/>
-        </w:rPr>
-        <w:br/>
-      </w:r>
+        <w:t xml:space="preserve"> agree to be responsible for delivery of orders to customers and any returns that occur on behalf of the customer.</w:t>
+      </w:r>
+    </w:p>
+    <w:p>
+      <w:pPr>
+        <w:rPr>
+          <w:rFonts w:ascii="Arial" w:hAnsi="Arial" w:cs="Arial"/>
+          <w:color w:val="555555"/>
+          <w:sz w:val="20"/>
+          <w:szCs w:val="20"/>
+          <w:shd w:val="clear" w:color="auto" w:fill="FFFFFF"/>
+        </w:rPr>
+      </w:pPr>
       <w:r>
         <w:rPr>
           <w:rFonts w:ascii="Arial" w:hAnsi="Arial" w:cs="Arial"/>
@@ -2054,7 +2021,7 @@
           <w:bdr w:val="none" w:sz="0" w:space="0" w:color="auto" w:frame="1"/>
           <w:shd w:val="clear" w:color="auto" w:fill="FFFFFF"/>
         </w:rPr>
-        <w:t>PRIVACY POLICY</w:t>
+        <w:t>REGISTRATION AND LOG IN</w:t>
       </w:r>
       <w:r>
         <w:rPr>
@@ -2078,7 +2045,7 @@
           <w:szCs w:val="20"/>
           <w:shd w:val="clear" w:color="auto" w:fill="FFFFFF"/>
         </w:rPr>
-        <w:t>We</w:t>
+        <w:t>To</w:t>
       </w:r>
       <w:proofErr w:type="gramEnd"/>
       <w:r>
@@ -2089,151 +2056,83 @@
           <w:szCs w:val="20"/>
           <w:shd w:val="clear" w:color="auto" w:fill="FFFFFF"/>
         </w:rPr>
-        <w:t xml:space="preserve"> are very respectful about the privacy concerns of visitors to the Site. As a general policy, no personal information is automatically collected from visitors to this Site. However, certain non-personal information of visitors is recorded by the standard operation of our servers.</w:t>
-      </w:r>
-      <w:r>
-        <w:rPr>
-          <w:rFonts w:ascii="Arial" w:hAnsi="Arial" w:cs="Arial"/>
-          <w:color w:val="555555"/>
-          <w:sz w:val="20"/>
-          <w:szCs w:val="20"/>
-        </w:rPr>
-        <w:br/>
-      </w:r>
-      <w:r>
-        <w:rPr>
-          <w:rFonts w:ascii="Arial" w:hAnsi="Arial" w:cs="Arial"/>
-          <w:color w:val="555555"/>
-          <w:sz w:val="20"/>
-          <w:szCs w:val="20"/>
-        </w:rPr>
-        <w:br/>
-      </w:r>
-      <w:r>
-        <w:rPr>
-          <w:rFonts w:ascii="Arial" w:hAnsi="Arial" w:cs="Arial"/>
-          <w:color w:val="555555"/>
-          <w:sz w:val="20"/>
-          <w:szCs w:val="20"/>
-          <w:shd w:val="clear" w:color="auto" w:fill="FFFFFF"/>
-        </w:rPr>
-        <w:t>The Site generally collects personally identifiable information with your specific knowledge and consent. For instance, when you complete a survey, make a purchase, subscribe to our publication(s), register for certain services, or register and/or set up an account/profile to access, visit and/or use certain portions of the Service, or the Service as a whole, you may be provided, or required to choose, a password and/or user ID, and you may provide a credit, debit, or charge card number, or other payment information, as well as your name, telephone number(s), email and/or street address, and other personally identifiable information. Other information such as your age, gender, an avatar, and the number for your mobile or other device may also be requested. In addition, you may be asked to send us similar information via messaging (e.g., email, SMS, MMS, or other technologies). All such information shall be referred to in these Terms of Service as your “Registration Information.”</w:t>
-      </w:r>
-      <w:r>
-        <w:rPr>
-          <w:rFonts w:ascii="Arial" w:hAnsi="Arial" w:cs="Arial"/>
-          <w:color w:val="555555"/>
-          <w:sz w:val="20"/>
-          <w:szCs w:val="20"/>
-        </w:rPr>
-        <w:br/>
-      </w:r>
-      <w:r>
-        <w:rPr>
-          <w:rFonts w:ascii="Arial" w:hAnsi="Arial" w:cs="Arial"/>
-          <w:color w:val="555555"/>
-          <w:sz w:val="20"/>
-          <w:szCs w:val="20"/>
-        </w:rPr>
-        <w:br/>
-      </w:r>
-      <w:r>
-        <w:rPr>
-          <w:rFonts w:ascii="Arial" w:hAnsi="Arial" w:cs="Arial"/>
-          <w:color w:val="555555"/>
-          <w:sz w:val="20"/>
-          <w:szCs w:val="20"/>
-          <w:shd w:val="clear" w:color="auto" w:fill="FFFFFF"/>
-        </w:rPr>
-        <w:t xml:space="preserve">Our servers may also automatically collect information about you, your online behavior, and your </w:t>
-      </w:r>
-      <w:r>
-        <w:rPr>
-          <w:rFonts w:ascii="Arial" w:hAnsi="Arial" w:cs="Arial"/>
-          <w:color w:val="555555"/>
-          <w:sz w:val="20"/>
-          <w:szCs w:val="20"/>
-          <w:shd w:val="clear" w:color="auto" w:fill="FFFFFF"/>
-        </w:rPr>
-        <w:lastRenderedPageBreak/>
-        <w:t>computer, mobile or other device. The information collected may include, without limitation, the make, model, settings, specifications (e.g., CPU speed, connection speed, browser type, operating system, device identifier), and geographic location of you and/or your computer, mobile or other device, as well as date/time stamp, IP address, pages visited, time of visits, content viewed, ads viewed, the site(s), application(s), destination(s), and/or service(s) you arrived from, and other clickstream data.</w:t>
-      </w:r>
-      <w:r>
-        <w:rPr>
-          <w:rFonts w:ascii="Arial" w:hAnsi="Arial" w:cs="Arial"/>
-          <w:color w:val="555555"/>
-          <w:sz w:val="20"/>
-          <w:szCs w:val="20"/>
-        </w:rPr>
-        <w:br/>
-      </w:r>
-      <w:r>
-        <w:rPr>
-          <w:rFonts w:ascii="Arial" w:hAnsi="Arial" w:cs="Arial"/>
-          <w:color w:val="555555"/>
-          <w:sz w:val="20"/>
-          <w:szCs w:val="20"/>
-        </w:rPr>
-        <w:br/>
-      </w:r>
-      <w:r>
-        <w:rPr>
-          <w:rFonts w:ascii="Arial" w:hAnsi="Arial" w:cs="Arial"/>
-          <w:color w:val="555555"/>
-          <w:sz w:val="20"/>
-          <w:szCs w:val="20"/>
-          <w:shd w:val="clear" w:color="auto" w:fill="FFFFFF"/>
-        </w:rPr>
-        <w:t xml:space="preserve">We use personally identifiable information you supply through the Site to provide you with the merchandise, product, service, and/or content you have requested. For example, if you </w:t>
-      </w:r>
-      <w:r>
-        <w:rPr>
-          <w:rFonts w:ascii="Arial" w:hAnsi="Arial" w:cs="Arial"/>
-          <w:color w:val="555555"/>
-          <w:sz w:val="20"/>
-          <w:szCs w:val="20"/>
-          <w:shd w:val="clear" w:color="auto" w:fill="FFFFFF"/>
-        </w:rPr>
-        <w:t>purchase or sell a product</w:t>
-      </w:r>
-      <w:r>
-        <w:rPr>
-          <w:rFonts w:ascii="Arial" w:hAnsi="Arial" w:cs="Arial"/>
-          <w:color w:val="555555"/>
-          <w:sz w:val="20"/>
-          <w:szCs w:val="20"/>
-          <w:shd w:val="clear" w:color="auto" w:fill="FFFFFF"/>
-        </w:rPr>
-        <w:t>, we may use your email address to send you a confirma</w:t>
-      </w:r>
-      <w:r>
-        <w:rPr>
-          <w:rFonts w:ascii="Arial" w:hAnsi="Arial" w:cs="Arial"/>
-          <w:color w:val="555555"/>
-          <w:sz w:val="20"/>
-          <w:szCs w:val="20"/>
-          <w:shd w:val="clear" w:color="auto" w:fill="FFFFFF"/>
-        </w:rPr>
-        <w:t>tion notice</w:t>
-      </w:r>
-      <w:r>
-        <w:rPr>
-          <w:rFonts w:ascii="Arial" w:hAnsi="Arial" w:cs="Arial"/>
-          <w:color w:val="555555"/>
-          <w:sz w:val="20"/>
-          <w:szCs w:val="20"/>
-          <w:shd w:val="clear" w:color="auto" w:fill="FFFFFF"/>
-        </w:rPr>
-        <w:t>. We may also use the information to communicate with you about new features, products or services, and/or to improve the services that we offer by tailoring them to your needs.</w:t>
-      </w:r>
-      <w:r>
-        <w:rPr>
-          <w:rFonts w:ascii="Arial" w:hAnsi="Arial" w:cs="Arial"/>
-          <w:color w:val="555555"/>
-          <w:sz w:val="20"/>
-          <w:szCs w:val="20"/>
-        </w:rPr>
-        <w:br/>
+        <w:t xml:space="preserve"> access certain features or areas of the Site, you may be required to provide personal and/or demographic information as part of a registration or log-in process. In addition, certain features of the Site are only available to our registered users, and to access those areas of the Site you will be required to log in using your username and email password</w:t>
+      </w:r>
+      <w:r>
+        <w:rPr>
+          <w:rFonts w:ascii="Arial" w:hAnsi="Arial" w:cs="Arial"/>
+          <w:color w:val="555555"/>
+          <w:sz w:val="20"/>
+          <w:szCs w:val="20"/>
+          <w:shd w:val="clear" w:color="auto" w:fill="FFFFFF"/>
+        </w:rPr>
+        <w:t xml:space="preserve"> or through a third party service provider</w:t>
+      </w:r>
+      <w:r>
+        <w:rPr>
+          <w:rFonts w:ascii="Arial" w:hAnsi="Arial" w:cs="Arial"/>
+          <w:color w:val="555555"/>
+          <w:sz w:val="20"/>
+          <w:szCs w:val="20"/>
+          <w:shd w:val="clear" w:color="auto" w:fill="FFFFFF"/>
+        </w:rPr>
+        <w:t>.</w:t>
+      </w:r>
+      <w:r>
+        <w:rPr>
+          <w:rFonts w:ascii="Arial" w:hAnsi="Arial" w:cs="Arial"/>
+          <w:color w:val="555555"/>
+          <w:sz w:val="20"/>
+          <w:szCs w:val="20"/>
+        </w:rPr>
+        <w:br/>
+      </w:r>
+      <w:r>
+        <w:rPr>
+          <w:rFonts w:ascii="Arial" w:hAnsi="Arial" w:cs="Arial"/>
+          <w:color w:val="555555"/>
+          <w:sz w:val="20"/>
+          <w:szCs w:val="20"/>
+        </w:rPr>
+        <w:br/>
+      </w:r>
+      <w:r>
+        <w:rPr>
+          <w:rFonts w:ascii="Arial" w:hAnsi="Arial" w:cs="Arial"/>
+          <w:color w:val="555555"/>
+          <w:sz w:val="20"/>
+          <w:szCs w:val="20"/>
+          <w:shd w:val="clear" w:color="auto" w:fill="FFFFFF"/>
+        </w:rPr>
+        <w:t>You agree to provide true, accurate, current and complete information about yourself as prompted by the applicable registration or log-in form, and you are responsible for keeping such information up-to-date (this includes your contact information, so that we can reliably contact you). The information you submit must describe you (you may not impersonate another person or entity), and you may not sell, share or otherwise transfer your account information.</w:t>
+      </w:r>
+      <w:r>
+        <w:rPr>
+          <w:rFonts w:ascii="Arial" w:hAnsi="Arial" w:cs="Arial"/>
+          <w:color w:val="555555"/>
+          <w:sz w:val="20"/>
+          <w:szCs w:val="20"/>
+        </w:rPr>
+        <w:br/>
+      </w:r>
+      <w:r>
+        <w:rPr>
+          <w:rFonts w:ascii="Arial" w:hAnsi="Arial" w:cs="Arial"/>
+          <w:color w:val="555555"/>
+          <w:sz w:val="20"/>
+          <w:szCs w:val="20"/>
+        </w:rPr>
+        <w:br/>
+      </w:r>
+      <w:r>
+        <w:rPr>
+          <w:rFonts w:ascii="Arial" w:hAnsi="Arial" w:cs="Arial"/>
+          <w:color w:val="555555"/>
+          <w:sz w:val="20"/>
+          <w:szCs w:val="20"/>
+          <w:shd w:val="clear" w:color="auto" w:fill="FFFFFF"/>
+        </w:rPr>
+        <w:t>You are responsible for all activity occurring when the Site is accessed through your account, whether authorized by you or not. Therefore, if you create an account, be sure to protect the confidentiality of your account password. We are not liable for any loss or damage arising from your failure to protect your password or account information.</w:t>
       </w:r>
       <w:r>
         <w:rPr>
@@ -2264,108 +2163,7 @@
           <w:bdr w:val="none" w:sz="0" w:space="0" w:color="auto" w:frame="1"/>
           <w:shd w:val="clear" w:color="auto" w:fill="FFFFFF"/>
         </w:rPr>
-        <w:t>SECTION 508 COMPLIANCE</w:t>
-      </w:r>
-      <w:r>
-        <w:rPr>
-          <w:rFonts w:ascii="Arial" w:hAnsi="Arial" w:cs="Arial"/>
-          <w:color w:val="555555"/>
-          <w:sz w:val="20"/>
-          <w:szCs w:val="20"/>
-        </w:rPr>
-        <w:br/>
-      </w:r>
-      <w:proofErr w:type="gramStart"/>
-      <w:r>
-        <w:rPr>
-          <w:rFonts w:ascii="Arial" w:hAnsi="Arial" w:cs="Arial"/>
-          <w:color w:val="555555"/>
-          <w:sz w:val="20"/>
-          <w:szCs w:val="20"/>
-          <w:shd w:val="clear" w:color="auto" w:fill="FFFFFF"/>
-        </w:rPr>
-        <w:t>We</w:t>
-      </w:r>
-      <w:proofErr w:type="gramEnd"/>
-      <w:r>
-        <w:rPr>
-          <w:rFonts w:ascii="Arial" w:hAnsi="Arial" w:cs="Arial"/>
-          <w:color w:val="555555"/>
-          <w:sz w:val="20"/>
-          <w:szCs w:val="20"/>
-          <w:shd w:val="clear" w:color="auto" w:fill="FFFFFF"/>
-        </w:rPr>
-        <w:t xml:space="preserve"> are committed to Section 508 compliance and the accessibility of websites. For information on our Section 508 compliance, please</w:t>
-      </w:r>
-      <w:r>
-        <w:rPr>
-          <w:rStyle w:val="apple-converted-space"/>
-          <w:rFonts w:ascii="Arial" w:hAnsi="Arial" w:cs="Arial"/>
-          <w:color w:val="555555"/>
-          <w:sz w:val="20"/>
-          <w:szCs w:val="20"/>
-          <w:shd w:val="clear" w:color="auto" w:fill="FFFFFF"/>
-        </w:rPr>
-        <w:t> </w:t>
-      </w:r>
-      <w:r>
-        <w:rPr>
-          <w:rFonts w:ascii="Arial" w:hAnsi="Arial" w:cs="Arial"/>
-          <w:sz w:val="20"/>
-          <w:szCs w:val="20"/>
-          <w:u w:val="single"/>
-          <w:bdr w:val="none" w:sz="0" w:space="0" w:color="auto" w:frame="1"/>
-          <w:shd w:val="clear" w:color="auto" w:fill="FFFFFF"/>
-        </w:rPr>
-        <w:t>visit 508 Compliance</w:t>
-      </w:r>
-      <w:r>
-        <w:rPr>
-          <w:rFonts w:ascii="Arial" w:hAnsi="Arial" w:cs="Arial"/>
-          <w:sz w:val="20"/>
-          <w:szCs w:val="20"/>
-          <w:bdr w:val="none" w:sz="0" w:space="0" w:color="auto" w:frame="1"/>
-          <w:shd w:val="clear" w:color="auto" w:fill="FFFFFF"/>
-        </w:rPr>
-        <w:t>.</w:t>
-      </w:r>
-      <w:r>
-        <w:rPr>
-          <w:rStyle w:val="apple-converted-space"/>
-          <w:rFonts w:ascii="Arial" w:hAnsi="Arial" w:cs="Arial"/>
-          <w:color w:val="555555"/>
-          <w:sz w:val="20"/>
-          <w:szCs w:val="20"/>
-          <w:shd w:val="clear" w:color="auto" w:fill="FFFFFF"/>
-        </w:rPr>
-        <w:t> </w:t>
-      </w:r>
-      <w:r>
-        <w:rPr>
-          <w:rFonts w:ascii="Arial" w:hAnsi="Arial" w:cs="Arial"/>
-          <w:color w:val="555555"/>
-          <w:sz w:val="20"/>
-          <w:szCs w:val="20"/>
-        </w:rPr>
-        <w:br/>
-      </w:r>
-      <w:r>
-        <w:rPr>
-          <w:rFonts w:ascii="Arial" w:hAnsi="Arial" w:cs="Arial"/>
-          <w:color w:val="555555"/>
-          <w:sz w:val="20"/>
-          <w:szCs w:val="20"/>
-        </w:rPr>
-        <w:br/>
-      </w:r>
-      <w:r>
-        <w:rPr>
-          <w:rFonts w:ascii="Arial" w:hAnsi="Arial" w:cs="Arial"/>
-          <w:color w:val="555555"/>
-          <w:sz w:val="20"/>
-          <w:szCs w:val="20"/>
-        </w:rPr>
-        <w:br/>
+        <w:t>PRIVACY POLICY</w:t>
       </w:r>
       <w:r>
         <w:rPr>
@@ -2378,7 +2176,222 @@
           <w:bdr w:val="none" w:sz="0" w:space="0" w:color="auto" w:frame="1"/>
           <w:shd w:val="clear" w:color="auto" w:fill="FFFFFF"/>
         </w:rPr>
-        <w:t>ACCURACY OF BILLING AND ACCOUNT INFORMATION</w:t>
+        <w:br/>
+      </w:r>
+      <w:proofErr w:type="gramStart"/>
+      <w:r>
+        <w:rPr>
+          <w:rFonts w:ascii="Arial" w:hAnsi="Arial" w:cs="Arial"/>
+          <w:color w:val="555555"/>
+          <w:sz w:val="20"/>
+          <w:szCs w:val="20"/>
+          <w:shd w:val="clear" w:color="auto" w:fill="FFFFFF"/>
+        </w:rPr>
+        <w:t>We</w:t>
+      </w:r>
+      <w:proofErr w:type="gramEnd"/>
+      <w:r>
+        <w:rPr>
+          <w:rFonts w:ascii="Arial" w:hAnsi="Arial" w:cs="Arial"/>
+          <w:color w:val="555555"/>
+          <w:sz w:val="20"/>
+          <w:szCs w:val="20"/>
+          <w:shd w:val="clear" w:color="auto" w:fill="FFFFFF"/>
+        </w:rPr>
+        <w:t xml:space="preserve"> are very respectful about the privacy concerns of visitors to t</w:t>
+      </w:r>
+      <w:r>
+        <w:rPr>
+          <w:rFonts w:ascii="Arial" w:hAnsi="Arial" w:cs="Arial"/>
+          <w:color w:val="555555"/>
+          <w:sz w:val="20"/>
+          <w:szCs w:val="20"/>
+          <w:shd w:val="clear" w:color="auto" w:fill="FFFFFF"/>
+        </w:rPr>
+        <w:t>he Site. In general, only personal information required for facilitating transactions is collected and saved by our Site.</w:t>
+      </w:r>
+      <w:r>
+        <w:rPr>
+          <w:rFonts w:ascii="Arial" w:hAnsi="Arial" w:cs="Arial"/>
+          <w:color w:val="555555"/>
+          <w:sz w:val="20"/>
+          <w:szCs w:val="20"/>
+        </w:rPr>
+        <w:br/>
+      </w:r>
+      <w:r>
+        <w:rPr>
+          <w:rFonts w:ascii="Arial" w:hAnsi="Arial" w:cs="Arial"/>
+          <w:color w:val="555555"/>
+          <w:sz w:val="20"/>
+          <w:szCs w:val="20"/>
+        </w:rPr>
+        <w:br/>
+      </w:r>
+      <w:r>
+        <w:rPr>
+          <w:rFonts w:ascii="Arial" w:hAnsi="Arial" w:cs="Arial"/>
+          <w:color w:val="555555"/>
+          <w:sz w:val="20"/>
+          <w:szCs w:val="20"/>
+          <w:shd w:val="clear" w:color="auto" w:fill="FFFFFF"/>
+        </w:rPr>
+        <w:t xml:space="preserve">The Site generally collects personally identifiable information with your specific knowledge and consent. For instance, when you complete a </w:t>
+      </w:r>
+      <w:r>
+        <w:rPr>
+          <w:rFonts w:ascii="Arial" w:hAnsi="Arial" w:cs="Arial"/>
+          <w:color w:val="555555"/>
+          <w:sz w:val="20"/>
+          <w:szCs w:val="20"/>
+          <w:shd w:val="clear" w:color="auto" w:fill="FFFFFF"/>
+        </w:rPr>
+        <w:t>form</w:t>
+      </w:r>
+      <w:r>
+        <w:rPr>
+          <w:rFonts w:ascii="Arial" w:hAnsi="Arial" w:cs="Arial"/>
+          <w:color w:val="555555"/>
+          <w:sz w:val="20"/>
+          <w:szCs w:val="20"/>
+          <w:shd w:val="clear" w:color="auto" w:fill="FFFFFF"/>
+        </w:rPr>
+        <w:t>, make a purchase, or register and/or set up an account/profile to access, visit and/or use certain portions of the Service, or the Service as a whole, you may be provided, or required to choose, a password and/or user ID, and you may provide a credit, debit, or charge card number, or other payment information, as well as your name, telephone number(s), email and/or street address, and other personally identifiable information. Other information such as your age, gender, an avatar, and the number for your mobile or other device may also be requested. In addition, you may be asked to send us similar information via messaging (e.g., email, SMS, MMS, or other technologies). All such information shall be referred to in these Terms of Service as your “Registration Information.”</w:t>
+      </w:r>
+      <w:r>
+        <w:rPr>
+          <w:rFonts w:ascii="Arial" w:hAnsi="Arial" w:cs="Arial"/>
+          <w:color w:val="555555"/>
+          <w:sz w:val="20"/>
+          <w:szCs w:val="20"/>
+        </w:rPr>
+        <w:br/>
+      </w:r>
+      <w:r>
+        <w:rPr>
+          <w:rFonts w:ascii="Arial" w:hAnsi="Arial" w:cs="Arial"/>
+          <w:color w:val="555555"/>
+          <w:sz w:val="20"/>
+          <w:szCs w:val="20"/>
+        </w:rPr>
+        <w:br/>
+      </w:r>
+      <w:r>
+        <w:rPr>
+          <w:rFonts w:ascii="Arial" w:hAnsi="Arial" w:cs="Arial"/>
+          <w:color w:val="555555"/>
+          <w:sz w:val="20"/>
+          <w:szCs w:val="20"/>
+          <w:shd w:val="clear" w:color="auto" w:fill="FFFFFF"/>
+        </w:rPr>
+        <w:t xml:space="preserve">Our servers may also automatically collect information about you, your online behavior, and your computer, mobile or other device. The information collected may include, without limitation, the make, model, settings, specifications (e.g., CPU speed, connection speed, browser type, operating system, device identifier), and geographic location of you and/or your computer, mobile or other device, as well as date/time stamp, IP address, pages visited, time of visits, content viewed, ads viewed, the site(s), </w:t>
+      </w:r>
+      <w:r>
+        <w:rPr>
+          <w:rFonts w:ascii="Arial" w:hAnsi="Arial" w:cs="Arial"/>
+          <w:color w:val="555555"/>
+          <w:sz w:val="20"/>
+          <w:szCs w:val="20"/>
+          <w:shd w:val="clear" w:color="auto" w:fill="FFFFFF"/>
+        </w:rPr>
+        <w:lastRenderedPageBreak/>
+        <w:t>application(s), destination(s), and/or service(s) you arrived from, and other clickstream data.</w:t>
+      </w:r>
+      <w:r>
+        <w:rPr>
+          <w:rFonts w:ascii="Arial" w:hAnsi="Arial" w:cs="Arial"/>
+          <w:color w:val="555555"/>
+          <w:sz w:val="20"/>
+          <w:szCs w:val="20"/>
+        </w:rPr>
+        <w:br/>
+      </w:r>
+      <w:r>
+        <w:rPr>
+          <w:rFonts w:ascii="Arial" w:hAnsi="Arial" w:cs="Arial"/>
+          <w:color w:val="555555"/>
+          <w:sz w:val="20"/>
+          <w:szCs w:val="20"/>
+        </w:rPr>
+        <w:br/>
+      </w:r>
+      <w:r>
+        <w:rPr>
+          <w:rFonts w:ascii="Arial" w:hAnsi="Arial" w:cs="Arial"/>
+          <w:color w:val="555555"/>
+          <w:sz w:val="20"/>
+          <w:szCs w:val="20"/>
+          <w:shd w:val="clear" w:color="auto" w:fill="FFFFFF"/>
+        </w:rPr>
+        <w:t xml:space="preserve">We use personally identifiable information you supply through the Site to provide you with the merchandise, product, service, and/or content you have requested. For example, if you </w:t>
+      </w:r>
+      <w:r>
+        <w:rPr>
+          <w:rFonts w:ascii="Arial" w:hAnsi="Arial" w:cs="Arial"/>
+          <w:color w:val="555555"/>
+          <w:sz w:val="20"/>
+          <w:szCs w:val="20"/>
+          <w:shd w:val="clear" w:color="auto" w:fill="FFFFFF"/>
+        </w:rPr>
+        <w:t>purchase or sell a product</w:t>
+      </w:r>
+      <w:r>
+        <w:rPr>
+          <w:rFonts w:ascii="Arial" w:hAnsi="Arial" w:cs="Arial"/>
+          <w:color w:val="555555"/>
+          <w:sz w:val="20"/>
+          <w:szCs w:val="20"/>
+          <w:shd w:val="clear" w:color="auto" w:fill="FFFFFF"/>
+        </w:rPr>
+        <w:t>, we may use your email address to send you a confirma</w:t>
+      </w:r>
+      <w:r>
+        <w:rPr>
+          <w:rFonts w:ascii="Arial" w:hAnsi="Arial" w:cs="Arial"/>
+          <w:color w:val="555555"/>
+          <w:sz w:val="20"/>
+          <w:szCs w:val="20"/>
+          <w:shd w:val="clear" w:color="auto" w:fill="FFFFFF"/>
+        </w:rPr>
+        <w:t>tion notice</w:t>
+      </w:r>
+      <w:r>
+        <w:rPr>
+          <w:rFonts w:ascii="Arial" w:hAnsi="Arial" w:cs="Arial"/>
+          <w:color w:val="555555"/>
+          <w:sz w:val="20"/>
+          <w:szCs w:val="20"/>
+          <w:shd w:val="clear" w:color="auto" w:fill="FFFFFF"/>
+        </w:rPr>
+        <w:t>. We may also use the information to communicate with you about new features, products or services, and/or to improve the services that we offer by tailoring them to your needs.</w:t>
+      </w:r>
+      <w:r>
+        <w:rPr>
+          <w:rFonts w:ascii="Arial" w:hAnsi="Arial" w:cs="Arial"/>
+          <w:color w:val="555555"/>
+          <w:sz w:val="20"/>
+          <w:szCs w:val="20"/>
+          <w:shd w:val="clear" w:color="auto" w:fill="FFFFFF"/>
+        </w:rPr>
+        <w:t xml:space="preserve"> We may also provide your information to the party you have purchased or sold a product to or are offering to sell to.</w:t>
+      </w:r>
+      <w:r>
+        <w:rPr>
+          <w:rFonts w:ascii="Arial" w:hAnsi="Arial" w:cs="Arial"/>
+          <w:color w:val="555555"/>
+          <w:sz w:val="20"/>
+          <w:szCs w:val="20"/>
+        </w:rPr>
+        <w:br/>
+      </w:r>
+      <w:r>
+        <w:rPr>
+          <w:rFonts w:ascii="Arial" w:hAnsi="Arial" w:cs="Arial"/>
+          <w:color w:val="555555"/>
+          <w:sz w:val="20"/>
+          <w:szCs w:val="20"/>
+        </w:rPr>
+        <w:br/>
       </w:r>
       <w:r>
         <w:rPr>
@@ -2391,6 +2404,19 @@
           <w:bdr w:val="none" w:sz="0" w:space="0" w:color="auto" w:frame="1"/>
           <w:shd w:val="clear" w:color="auto" w:fill="FFFFFF"/>
         </w:rPr>
+        <w:t>ACCURACY OF BILLING AND ACCOUNT INFORMATION</w:t>
+      </w:r>
+      <w:r>
+        <w:rPr>
+          <w:rFonts w:ascii="Arial" w:hAnsi="Arial" w:cs="Arial"/>
+          <w:b/>
+          <w:bCs/>
+          <w:color w:val="555555"/>
+          <w:sz w:val="20"/>
+          <w:szCs w:val="20"/>
+          <w:bdr w:val="none" w:sz="0" w:space="0" w:color="auto" w:frame="1"/>
+          <w:shd w:val="clear" w:color="auto" w:fill="FFFFFF"/>
+        </w:rPr>
         <w:br/>
       </w:r>
       <w:proofErr w:type="gramStart"/>
@@ -2442,6 +2468,27 @@
           <w:shd w:val="clear" w:color="auto" w:fill="FFFFFF"/>
         </w:rPr>
         <w:t>You agree to provide current, complete, and accurate purchase and account information for all purchases made on the Site. You agree to promptly update your account and other information, including your email address and credit card numbers and expiration dates, so that we can complete your transactions and contact you as needed.</w:t>
+      </w:r>
+    </w:p>
+    <w:p>
+      <w:pPr>
+        <w:rPr>
+          <w:rFonts w:ascii="Arial" w:hAnsi="Arial" w:cs="Arial"/>
+          <w:color w:val="555555"/>
+          <w:sz w:val="20"/>
+          <w:szCs w:val="20"/>
+          <w:shd w:val="clear" w:color="auto" w:fill="FFFFFF"/>
+        </w:rPr>
+      </w:pPr>
+      <w:r>
+        <w:rPr>
+          <w:rFonts w:ascii="Arial" w:hAnsi="Arial" w:cs="Arial"/>
+          <w:color w:val="555555"/>
+          <w:sz w:val="20"/>
+          <w:szCs w:val="20"/>
+          <w:shd w:val="clear" w:color="auto" w:fill="FFFFFF"/>
+        </w:rPr>
+        <w:t>Users who sell product are responsible for collection, filing, and payment of all applicable sales and use taxes related to a transaction they are a party of. These users are also solely responsible for reimbursement and refund of users who purchase or order product from them. Users who purchase or order product from a user who sells product agree to see refund or reimbursement from that user who they purchased the product from.</w:t>
       </w:r>
     </w:p>
     <w:p>
@@ -2526,11 +2573,43 @@
         </w:rPr>
         <w:t>reserve the right to charge a facilitation fee on each transaction and to change this fee from time to time without notice.</w:t>
       </w:r>
+      <w:r>
+        <w:rPr>
+          <w:rFonts w:ascii="Arial" w:hAnsi="Arial" w:cs="Arial"/>
+          <w:color w:val="555555"/>
+          <w:sz w:val="20"/>
+          <w:szCs w:val="20"/>
+          <w:shd w:val="clear" w:color="auto" w:fill="FFFFFF"/>
+        </w:rPr>
+        <w:t xml:space="preserve"> </w:t>
+      </w:r>
     </w:p>
     <w:p>
       <w:pPr>
         <w:rPr>
           <w:rFonts w:ascii="Arial" w:hAnsi="Arial" w:cs="Arial"/>
+          <w:color w:val="555555"/>
+          <w:sz w:val="20"/>
+          <w:szCs w:val="20"/>
+          <w:shd w:val="clear" w:color="auto" w:fill="FFFFFF"/>
+        </w:rPr>
+      </w:pPr>
+      <w:r>
+        <w:rPr>
+          <w:rFonts w:ascii="Arial" w:hAnsi="Arial" w:cs="Arial"/>
+          <w:color w:val="555555"/>
+          <w:sz w:val="20"/>
+          <w:szCs w:val="20"/>
+          <w:shd w:val="clear" w:color="auto" w:fill="FFFFFF"/>
+        </w:rPr>
+        <w:t>Site uses third party vendors which may charge fees for their service and which is the responsibility of the Users who use these services. For example, the payment vendor charges approximately 3% + $0.30 per transaction to facilitate electronic payment and this change is paid out of the gross sales of the order which is the responsibility of the seller and not the Site.</w:t>
+      </w:r>
+    </w:p>
+    <w:p>
+      <w:pPr>
+        <w:rPr>
+          <w:rFonts w:ascii="Arial" w:hAnsi="Arial" w:cs="Arial"/>
+          <w:color w:val="555555"/>
           <w:sz w:val="20"/>
           <w:szCs w:val="20"/>
         </w:rPr>
@@ -2653,7 +2732,7 @@
           <w:szCs w:val="20"/>
           <w:shd w:val="clear" w:color="auto" w:fill="FFFFFF"/>
         </w:rPr>
-        <w:t xml:space="preserve">In addition to other prohibitions as set forth in the Terms of Service, you are prohibited from using the Site or its content: (a) for any unlawful purpose; (b) to solicit others to perform or participate in any unlawful acts; (c) to violate any international, federal, provincial or state regulations, rules, laws, or local ordinances; (d) to infringe upon or violate our intellectual property rights or the intellectual property rights of others; (e) to harass, abuse, insult, harm, defame, slander, disparage, intimidate, or discriminate based on gender, sexual orientation, religion, ethnicity, race, age, national origin, or disability; (f) to submit false or misleading information; (g) to upload or transmit viruses or any other type of malicious code that will or </w:t>
+        <w:t xml:space="preserve">In addition to other prohibitions as set forth in the Terms of Service, you are prohibited from using the Site or its content: (a) for any unlawful purpose; (b) to solicit others to perform or participate in any unlawful acts; (c) to violate any international, federal, provincial or state regulations, rules, laws, or local ordinances; (d) to infringe upon or violate our intellectual property rights or the intellectual property rights of others; (e) to harass, abuse, insult, harm, defame, slander, disparage, intimidate, or discriminate based on gender, sexual orientation, religion, ethnicity, race, age, national origin, or disability; (f) to submit false </w:t>
       </w:r>
       <w:r>
         <w:rPr>
@@ -2664,7 +2743,7 @@
           <w:shd w:val="clear" w:color="auto" w:fill="FFFFFF"/>
         </w:rPr>
         <w:lastRenderedPageBreak/>
-        <w:t>may be used in any way that will affect the functionality or operation of the Service or of any related website, other websites, or the Internet; (h) to collect or track the personal information of others; (</w:t>
+        <w:t>or misleading information; (g) to upload or transmit viruses or any other type of malicious code that will or may be used in any way that will affect the functionality or operation of the Service or of any related website, other websites, or the Internet; (h) to collect or track the personal information of others; (</w:t>
       </w:r>
       <w:proofErr w:type="spellStart"/>
       <w:r>
@@ -2861,7 +2940,7 @@
           <w:szCs w:val="20"/>
           <w:shd w:val="clear" w:color="auto" w:fill="FFFFFF"/>
         </w:rPr>
-        <w:t xml:space="preserve">In no case shall the </w:t>
+        <w:t xml:space="preserve">In no case shall </w:t>
       </w:r>
       <w:r>
         <w:rPr>
@@ -2966,33 +3045,46 @@
         </w:rPr>
         <w:t xml:space="preserve"> and our parent, subsidiaries, affiliates, partners, officers, directors, agents, contractors, licensors, service providers, subcontractors, suppliers, interns and employees, harmless from any claim or demand, including reasonable attorneys’ fees, arising from or relating to your use of the Site, your submissions to the Site, or any violation of these Terms of Service, or applicable law, by you or by someone accessing the Site via your account. We reserve the right, at our own expense, to assume the exclusive defense and control of any matter subject to indemnification by you, in which event you agree to cooperate with us in defending such claims. This indemnification, defense, and hold harmless obligation will survive these Terms of Service and the termination of your use of the Site.</w:t>
       </w:r>
-      <w:r>
-        <w:rPr>
-          <w:rFonts w:ascii="Arial" w:hAnsi="Arial" w:cs="Arial"/>
-          <w:color w:val="555555"/>
-          <w:sz w:val="20"/>
-          <w:szCs w:val="20"/>
-        </w:rPr>
-        <w:br/>
-      </w:r>
-      <w:r>
-        <w:rPr>
-          <w:rFonts w:ascii="Arial" w:hAnsi="Arial" w:cs="Arial"/>
-          <w:color w:val="555555"/>
-          <w:sz w:val="20"/>
-          <w:szCs w:val="20"/>
-        </w:rPr>
-        <w:br/>
-      </w:r>
-      <w:r>
-        <w:rPr>
-          <w:rFonts w:ascii="Arial" w:hAnsi="Arial" w:cs="Arial"/>
-          <w:color w:val="555555"/>
-          <w:sz w:val="20"/>
-          <w:szCs w:val="20"/>
-        </w:rPr>
-        <w:br/>
-      </w:r>
+    </w:p>
+    <w:p>
+      <w:pPr>
+        <w:rPr>
+          <w:rFonts w:ascii="Arial" w:hAnsi="Arial" w:cs="Arial"/>
+          <w:color w:val="555555"/>
+          <w:sz w:val="20"/>
+          <w:szCs w:val="20"/>
+        </w:rPr>
+      </w:pPr>
+      <w:r>
+        <w:rPr>
+          <w:rFonts w:ascii="Arial" w:hAnsi="Arial" w:cs="Arial"/>
+          <w:color w:val="555555"/>
+          <w:sz w:val="20"/>
+          <w:szCs w:val="20"/>
+        </w:rPr>
+        <w:t xml:space="preserve">User covenants and agrees that in the event that we shall, without fault, be made or become a party to any suit by reason of this Agreement or by any act or omission by User hereunder, User shall pay all </w:t>
+      </w:r>
+      <w:r>
+        <w:rPr>
+          <w:rFonts w:ascii="Arial" w:hAnsi="Arial" w:cs="Arial"/>
+          <w:color w:val="555555"/>
+          <w:sz w:val="20"/>
+          <w:szCs w:val="20"/>
+        </w:rPr>
+        <w:lastRenderedPageBreak/>
+        <w:t>costs and expenses, including attorney’s fees, incurred by or imposed on us by or in connection with such litigation.</w:t>
+      </w:r>
+    </w:p>
+    <w:p>
+      <w:pPr>
+        <w:rPr>
+          <w:rFonts w:ascii="Arial" w:hAnsi="Arial" w:cs="Arial"/>
+          <w:color w:val="555555"/>
+          <w:sz w:val="20"/>
+          <w:szCs w:val="20"/>
+          <w:shd w:val="clear" w:color="auto" w:fill="FFFFFF"/>
+        </w:rPr>
+      </w:pPr>
       <w:r>
         <w:rPr>
           <w:rFonts w:ascii="Arial" w:hAnsi="Arial" w:cs="Arial"/>
@@ -3004,7 +3096,7 @@
           <w:bdr w:val="none" w:sz="0" w:space="0" w:color="auto" w:frame="1"/>
           <w:shd w:val="clear" w:color="auto" w:fill="FFFFFF"/>
         </w:rPr>
-        <w:t>SEVERABILITY</w:t>
+        <w:t>ARBITRATION</w:t>
       </w:r>
       <w:r>
         <w:rPr>
@@ -3027,46 +3119,91 @@
           <w:szCs w:val="20"/>
           <w:shd w:val="clear" w:color="auto" w:fill="FFFFFF"/>
         </w:rPr>
-        <w:t xml:space="preserve">In the event that any provision of these Terms of Service is determined to be unlawful, void or unenforceable, such provision shall nonetheless be enforceable to the fullest extent permitted by </w:t>
-      </w:r>
-      <w:r>
-        <w:rPr>
-          <w:rFonts w:ascii="Arial" w:hAnsi="Arial" w:cs="Arial"/>
-          <w:color w:val="555555"/>
-          <w:sz w:val="20"/>
-          <w:szCs w:val="20"/>
-          <w:shd w:val="clear" w:color="auto" w:fill="FFFFFF"/>
-        </w:rPr>
-        <w:lastRenderedPageBreak/>
-        <w:t>applicable law, and the unenforceable portion shall be deemed to be severed from these Terms of Service; such determination shall not affect the validity and enforceability of any other remaining provisions.</w:t>
-      </w:r>
-      <w:r>
-        <w:rPr>
-          <w:rFonts w:ascii="Arial" w:hAnsi="Arial" w:cs="Arial"/>
-          <w:color w:val="555555"/>
-          <w:sz w:val="20"/>
-          <w:szCs w:val="20"/>
-        </w:rPr>
-        <w:br/>
-      </w:r>
-      <w:r>
-        <w:rPr>
-          <w:rFonts w:ascii="Arial" w:hAnsi="Arial" w:cs="Arial"/>
-          <w:color w:val="555555"/>
-          <w:sz w:val="20"/>
-          <w:szCs w:val="20"/>
-        </w:rPr>
-        <w:br/>
-      </w:r>
-      <w:r>
-        <w:rPr>
-          <w:rFonts w:ascii="Arial" w:hAnsi="Arial" w:cs="Arial"/>
-          <w:color w:val="555555"/>
-          <w:sz w:val="20"/>
-          <w:szCs w:val="20"/>
-        </w:rPr>
-        <w:br/>
-      </w:r>
+        <w:t>Parties agree, in the interest of saving time and money, to pursue alternative dispute resolution in the event a dispute arises from the terms of this Agreement and to avoid any legal remedies, whether through class action or individually. Unless otherwise specified in writing the parties hereby agree to submit any dispute to JAMS Arbitration, Mediation, and ADR Services to be heard by a panel of three arbitrators selected as follows:</w:t>
+      </w:r>
+    </w:p>
+    <w:p>
+      <w:pPr>
+        <w:pStyle w:val="ListParagraph"/>
+        <w:numPr>
+          <w:ilvl w:val="0"/>
+          <w:numId w:val="2"/>
+        </w:numPr>
+        <w:rPr>
+          <w:rFonts w:ascii="Arial" w:hAnsi="Arial" w:cs="Arial"/>
+          <w:color w:val="555555"/>
+          <w:sz w:val="20"/>
+          <w:szCs w:val="20"/>
+        </w:rPr>
+      </w:pPr>
+      <w:r>
+        <w:rPr>
+          <w:rFonts w:ascii="Arial" w:hAnsi="Arial" w:cs="Arial"/>
+          <w:color w:val="555555"/>
+          <w:sz w:val="20"/>
+          <w:szCs w:val="20"/>
+        </w:rPr>
+        <w:t>One arbitrator selected by Website</w:t>
+      </w:r>
+    </w:p>
+    <w:p>
+      <w:pPr>
+        <w:pStyle w:val="ListParagraph"/>
+        <w:numPr>
+          <w:ilvl w:val="0"/>
+          <w:numId w:val="2"/>
+        </w:numPr>
+        <w:rPr>
+          <w:rFonts w:ascii="Arial" w:hAnsi="Arial" w:cs="Arial"/>
+          <w:color w:val="555555"/>
+          <w:sz w:val="20"/>
+          <w:szCs w:val="20"/>
+        </w:rPr>
+      </w:pPr>
+      <w:r>
+        <w:rPr>
+          <w:rFonts w:ascii="Arial" w:hAnsi="Arial" w:cs="Arial"/>
+          <w:color w:val="555555"/>
+          <w:sz w:val="20"/>
+          <w:szCs w:val="20"/>
+        </w:rPr>
+        <w:t>One arbitrator selected by User</w:t>
+      </w:r>
+    </w:p>
+    <w:p>
+      <w:pPr>
+        <w:pStyle w:val="ListParagraph"/>
+        <w:numPr>
+          <w:ilvl w:val="0"/>
+          <w:numId w:val="2"/>
+        </w:numPr>
+        <w:rPr>
+          <w:rFonts w:ascii="Arial" w:hAnsi="Arial" w:cs="Arial"/>
+          <w:color w:val="555555"/>
+          <w:sz w:val="20"/>
+          <w:szCs w:val="20"/>
+        </w:rPr>
+      </w:pPr>
+      <w:r>
+        <w:rPr>
+          <w:rFonts w:ascii="Arial" w:hAnsi="Arial" w:cs="Arial"/>
+          <w:color w:val="555555"/>
+          <w:sz w:val="20"/>
+          <w:szCs w:val="20"/>
+        </w:rPr>
+        <w:t>One arbitrator selected by the first two arbitrators</w:t>
+      </w:r>
+    </w:p>
+    <w:p>
+      <w:pPr>
+        <w:rPr>
+          <w:rFonts w:ascii="Arial" w:hAnsi="Arial" w:cs="Arial"/>
+          <w:sz w:val="20"/>
+          <w:szCs w:val="20"/>
+        </w:rPr>
+      </w:pPr>
+      <w:bookmarkStart w:id="0" w:name="_GoBack"/>
+      <w:bookmarkEnd w:id="0"/>
       <w:r>
         <w:rPr>
           <w:rFonts w:ascii="Arial" w:hAnsi="Arial" w:cs="Arial"/>
@@ -3078,7 +3215,7 @@
           <w:bdr w:val="none" w:sz="0" w:space="0" w:color="auto" w:frame="1"/>
           <w:shd w:val="clear" w:color="auto" w:fill="FFFFFF"/>
         </w:rPr>
-        <w:t>TERMINATION</w:t>
+        <w:t>SEVERABILITY</w:t>
       </w:r>
       <w:r>
         <w:rPr>
@@ -3093,92 +3230,15 @@
         </w:rPr>
         <w:br/>
       </w:r>
-      <w:proofErr w:type="gramStart"/>
-      <w:r>
-        <w:rPr>
-          <w:rFonts w:ascii="Arial" w:hAnsi="Arial" w:cs="Arial"/>
-          <w:color w:val="555555"/>
-          <w:sz w:val="20"/>
-          <w:szCs w:val="20"/>
-          <w:shd w:val="clear" w:color="auto" w:fill="FFFFFF"/>
-        </w:rPr>
-        <w:t>The</w:t>
-      </w:r>
-      <w:proofErr w:type="gramEnd"/>
-      <w:r>
-        <w:rPr>
-          <w:rFonts w:ascii="Arial" w:hAnsi="Arial" w:cs="Arial"/>
-          <w:color w:val="555555"/>
-          <w:sz w:val="20"/>
-          <w:szCs w:val="20"/>
-          <w:shd w:val="clear" w:color="auto" w:fill="FFFFFF"/>
-        </w:rPr>
-        <w:t xml:space="preserve"> obligations and liabilities of the parties incurred prior to the termination date shall survive the termination of this agreement for all purposes.</w:t>
-      </w:r>
-      <w:r>
-        <w:rPr>
-          <w:rFonts w:ascii="Arial" w:hAnsi="Arial" w:cs="Arial"/>
-          <w:color w:val="555555"/>
-          <w:sz w:val="20"/>
-          <w:szCs w:val="20"/>
-        </w:rPr>
-        <w:br/>
-      </w:r>
-      <w:r>
-        <w:rPr>
-          <w:rFonts w:ascii="Arial" w:hAnsi="Arial" w:cs="Arial"/>
-          <w:color w:val="555555"/>
-          <w:sz w:val="20"/>
-          <w:szCs w:val="20"/>
-        </w:rPr>
-        <w:br/>
-      </w:r>
-      <w:r>
-        <w:rPr>
-          <w:rFonts w:ascii="Arial" w:hAnsi="Arial" w:cs="Arial"/>
-          <w:color w:val="555555"/>
-          <w:sz w:val="20"/>
-          <w:szCs w:val="20"/>
-          <w:shd w:val="clear" w:color="auto" w:fill="FFFFFF"/>
-        </w:rPr>
-        <w:t>These Terms of Service are effective unless and until terminated by either you or us. You may terminate these Terms of Service at any time by notifying us that you no longer wish to use our Services, or when you cease using our Site.</w:t>
-      </w:r>
-      <w:r>
-        <w:rPr>
-          <w:rFonts w:ascii="Arial" w:hAnsi="Arial" w:cs="Arial"/>
-          <w:color w:val="555555"/>
-          <w:sz w:val="20"/>
-          <w:szCs w:val="20"/>
-        </w:rPr>
-        <w:br/>
-      </w:r>
-      <w:r>
-        <w:rPr>
-          <w:rFonts w:ascii="Arial" w:hAnsi="Arial" w:cs="Arial"/>
-          <w:color w:val="555555"/>
-          <w:sz w:val="20"/>
-          <w:szCs w:val="20"/>
-        </w:rPr>
-        <w:br/>
-      </w:r>
-      <w:r>
-        <w:rPr>
-          <w:rFonts w:ascii="Arial" w:hAnsi="Arial" w:cs="Arial"/>
-          <w:color w:val="555555"/>
-          <w:sz w:val="20"/>
-          <w:szCs w:val="20"/>
-          <w:shd w:val="clear" w:color="auto" w:fill="FFFFFF"/>
-        </w:rPr>
-        <w:t>If in our sole judgment you fail, or we suspect that you have failed, to comply with any term or provision of these Terms of Service, we also may terminate this agreement at any time without notice, and you will remain liable for all amounts due up to and including the date of termination; and/or accordingly may deny you access to our Services (or any part thereof).</w:t>
-      </w:r>
-      <w:r>
-        <w:rPr>
-          <w:rFonts w:ascii="Arial" w:hAnsi="Arial" w:cs="Arial"/>
-          <w:color w:val="555555"/>
-          <w:sz w:val="20"/>
-          <w:szCs w:val="20"/>
-        </w:rPr>
-        <w:br/>
+      <w:r>
+        <w:rPr>
+          <w:rFonts w:ascii="Arial" w:hAnsi="Arial" w:cs="Arial"/>
+          <w:color w:val="555555"/>
+          <w:sz w:val="20"/>
+          <w:szCs w:val="20"/>
+          <w:shd w:val="clear" w:color="auto" w:fill="FFFFFF"/>
+        </w:rPr>
+        <w:t>In the event that any provision of these Terms of Service is determined to be unlawful, void or unenforceable, such provision shall nonetheless be enforceable to the fullest extent permitted by applicable law, and the unenforceable portion shall be deemed to be severed from these Terms of Service; such determination shall not affect the validity and enforceability of any other remaining provisions.</w:t>
       </w:r>
       <w:r>
         <w:rPr>
@@ -3209,7 +3269,7 @@
           <w:bdr w:val="none" w:sz="0" w:space="0" w:color="auto" w:frame="1"/>
           <w:shd w:val="clear" w:color="auto" w:fill="FFFFFF"/>
         </w:rPr>
-        <w:t>ENTIRE AGREEMENT</w:t>
+        <w:t>TERMINATION</w:t>
       </w:r>
       <w:r>
         <w:rPr>
@@ -3224,80 +3284,83 @@
         </w:rPr>
         <w:br/>
       </w:r>
-      <w:r>
-        <w:rPr>
-          <w:rFonts w:ascii="Arial" w:hAnsi="Arial" w:cs="Arial"/>
-          <w:color w:val="555555"/>
-          <w:sz w:val="20"/>
-          <w:szCs w:val="20"/>
-          <w:shd w:val="clear" w:color="auto" w:fill="FFFFFF"/>
-        </w:rPr>
-        <w:t>Our failure to exercise or enforce any right or provision of these Terms of Service shall not constitute a waiver of such right or provision.</w:t>
-      </w:r>
-      <w:r>
-        <w:rPr>
-          <w:rFonts w:ascii="Arial" w:hAnsi="Arial" w:cs="Arial"/>
-          <w:color w:val="555555"/>
-          <w:sz w:val="20"/>
-          <w:szCs w:val="20"/>
-        </w:rPr>
-        <w:br/>
-      </w:r>
-      <w:r>
-        <w:rPr>
-          <w:rFonts w:ascii="Arial" w:hAnsi="Arial" w:cs="Arial"/>
-          <w:color w:val="555555"/>
-          <w:sz w:val="20"/>
-          <w:szCs w:val="20"/>
-        </w:rPr>
-        <w:br/>
-      </w:r>
-      <w:r>
-        <w:rPr>
-          <w:rFonts w:ascii="Arial" w:hAnsi="Arial" w:cs="Arial"/>
-          <w:color w:val="555555"/>
-          <w:sz w:val="20"/>
-          <w:szCs w:val="20"/>
-          <w:shd w:val="clear" w:color="auto" w:fill="FFFFFF"/>
-        </w:rPr>
-        <w:t>These Terms of Service and any policies or operating rules posted by us on this Site or in respect to the Service constitute the entire agreement and understanding between you and us, and govern your use of the Service, superseding any prior or contemporaneous agreements, communications and proposals, whether oral or written, between you and us (including but not limited to any prior versions of the Terms of Service).</w:t>
-      </w:r>
-      <w:r>
-        <w:rPr>
-          <w:rFonts w:ascii="Arial" w:hAnsi="Arial" w:cs="Arial"/>
-          <w:color w:val="555555"/>
-          <w:sz w:val="20"/>
-          <w:szCs w:val="20"/>
-        </w:rPr>
-        <w:br/>
-      </w:r>
-      <w:r>
-        <w:rPr>
-          <w:rFonts w:ascii="Arial" w:hAnsi="Arial" w:cs="Arial"/>
-          <w:color w:val="555555"/>
-          <w:sz w:val="20"/>
-          <w:szCs w:val="20"/>
-        </w:rPr>
-        <w:br/>
-      </w:r>
-      <w:r>
-        <w:rPr>
-          <w:rFonts w:ascii="Arial" w:hAnsi="Arial" w:cs="Arial"/>
-          <w:color w:val="555555"/>
-          <w:sz w:val="20"/>
-          <w:szCs w:val="20"/>
-          <w:shd w:val="clear" w:color="auto" w:fill="FFFFFF"/>
-        </w:rPr>
-        <w:t>Any ambiguities in the interpretation of these Terms of Service shall not be construed against the drafting party.</w:t>
-      </w:r>
-      <w:r>
-        <w:rPr>
-          <w:rFonts w:ascii="Arial" w:hAnsi="Arial" w:cs="Arial"/>
-          <w:color w:val="555555"/>
-          <w:sz w:val="20"/>
-          <w:szCs w:val="20"/>
-        </w:rPr>
-        <w:br/>
+      <w:proofErr w:type="gramStart"/>
+      <w:r>
+        <w:rPr>
+          <w:rFonts w:ascii="Arial" w:hAnsi="Arial" w:cs="Arial"/>
+          <w:color w:val="555555"/>
+          <w:sz w:val="20"/>
+          <w:szCs w:val="20"/>
+          <w:shd w:val="clear" w:color="auto" w:fill="FFFFFF"/>
+        </w:rPr>
+        <w:t>The</w:t>
+      </w:r>
+      <w:proofErr w:type="gramEnd"/>
+      <w:r>
+        <w:rPr>
+          <w:rFonts w:ascii="Arial" w:hAnsi="Arial" w:cs="Arial"/>
+          <w:color w:val="555555"/>
+          <w:sz w:val="20"/>
+          <w:szCs w:val="20"/>
+          <w:shd w:val="clear" w:color="auto" w:fill="FFFFFF"/>
+        </w:rPr>
+        <w:t xml:space="preserve"> obligations and liabilities of the parties incurred prior to the termination date shall survive the termination of this agreement for all purposes.</w:t>
+      </w:r>
+      <w:r>
+        <w:rPr>
+          <w:rFonts w:ascii="Arial" w:hAnsi="Arial" w:cs="Arial"/>
+          <w:color w:val="555555"/>
+          <w:sz w:val="20"/>
+          <w:szCs w:val="20"/>
+        </w:rPr>
+        <w:br/>
+      </w:r>
+      <w:r>
+        <w:rPr>
+          <w:rFonts w:ascii="Arial" w:hAnsi="Arial" w:cs="Arial"/>
+          <w:color w:val="555555"/>
+          <w:sz w:val="20"/>
+          <w:szCs w:val="20"/>
+        </w:rPr>
+        <w:br/>
+      </w:r>
+      <w:r>
+        <w:rPr>
+          <w:rFonts w:ascii="Arial" w:hAnsi="Arial" w:cs="Arial"/>
+          <w:color w:val="555555"/>
+          <w:sz w:val="20"/>
+          <w:szCs w:val="20"/>
+          <w:shd w:val="clear" w:color="auto" w:fill="FFFFFF"/>
+        </w:rPr>
+        <w:t>These Terms of Service are effective unless and until terminated by either you or us. You may terminate these Terms of Service at any time by notifying us that you no longer wish to use our Services, or when you cease using our Site.</w:t>
+      </w:r>
+      <w:r>
+        <w:rPr>
+          <w:rFonts w:ascii="Arial" w:hAnsi="Arial" w:cs="Arial"/>
+          <w:color w:val="555555"/>
+          <w:sz w:val="20"/>
+          <w:szCs w:val="20"/>
+        </w:rPr>
+        <w:br/>
+      </w:r>
+      <w:r>
+        <w:rPr>
+          <w:rFonts w:ascii="Arial" w:hAnsi="Arial" w:cs="Arial"/>
+          <w:color w:val="555555"/>
+          <w:sz w:val="20"/>
+          <w:szCs w:val="20"/>
+        </w:rPr>
+        <w:br/>
+      </w:r>
+      <w:r>
+        <w:rPr>
+          <w:rFonts w:ascii="Arial" w:hAnsi="Arial" w:cs="Arial"/>
+          <w:color w:val="555555"/>
+          <w:sz w:val="20"/>
+          <w:szCs w:val="20"/>
+          <w:shd w:val="clear" w:color="auto" w:fill="FFFFFF"/>
+        </w:rPr>
+        <w:t>If in our sole judgment you fail, or we suspect that you have failed, to comply with any term or provision of these Terms of Service, we also may terminate this agreement at any time without notice, and you will remain liable for all amounts due up to and including the date of termination; and/or accordingly may deny you access to our Services (or any part thereof).</w:t>
       </w:r>
       <w:r>
         <w:rPr>
@@ -3328,7 +3391,7 @@
           <w:bdr w:val="none" w:sz="0" w:space="0" w:color="auto" w:frame="1"/>
           <w:shd w:val="clear" w:color="auto" w:fill="FFFFFF"/>
         </w:rPr>
-        <w:t>GOVERNING LAW</w:t>
+        <w:t>ENTIRE AGREEMENT</w:t>
       </w:r>
       <w:r>
         <w:rPr>
@@ -3351,47 +3414,63 @@
           <w:szCs w:val="20"/>
           <w:shd w:val="clear" w:color="auto" w:fill="FFFFFF"/>
         </w:rPr>
-        <w:t>These Terms of Service and any separate agreements whereby we provide you Services shall be governed by and construed in accordance with the laws of the Sta</w:t>
-      </w:r>
-      <w:r>
-        <w:rPr>
-          <w:rFonts w:ascii="Arial" w:hAnsi="Arial" w:cs="Arial"/>
-          <w:color w:val="555555"/>
-          <w:sz w:val="20"/>
-          <w:szCs w:val="20"/>
-          <w:shd w:val="clear" w:color="auto" w:fill="FFFFFF"/>
-        </w:rPr>
-        <w:t>te of California</w:t>
-      </w:r>
-      <w:r>
-        <w:rPr>
-          <w:rFonts w:ascii="Arial" w:hAnsi="Arial" w:cs="Arial"/>
-          <w:color w:val="555555"/>
-          <w:sz w:val="20"/>
-          <w:szCs w:val="20"/>
-          <w:shd w:val="clear" w:color="auto" w:fill="FFFFFF"/>
-        </w:rPr>
-        <w:t>.</w:t>
-      </w:r>
-      <w:r>
-        <w:rPr>
-          <w:rStyle w:val="apple-converted-space"/>
-          <w:rFonts w:ascii="Arial" w:hAnsi="Arial" w:cs="Arial"/>
-          <w:color w:val="555555"/>
-          <w:sz w:val="20"/>
-          <w:szCs w:val="20"/>
-          <w:shd w:val="clear" w:color="auto" w:fill="FFFFFF"/>
-        </w:rPr>
-        <w:t> </w:t>
-      </w:r>
-      <w:r>
-        <w:rPr>
-          <w:rFonts w:ascii="Arial" w:hAnsi="Arial" w:cs="Arial"/>
-          <w:color w:val="555555"/>
-          <w:sz w:val="20"/>
-          <w:szCs w:val="20"/>
-        </w:rPr>
-        <w:br/>
+        <w:t>Our failure to exercise or enforce any right or provision of these Terms of Service shall not constitute a waiver of such right or provision.</w:t>
+      </w:r>
+      <w:r>
+        <w:rPr>
+          <w:rFonts w:ascii="Arial" w:hAnsi="Arial" w:cs="Arial"/>
+          <w:color w:val="555555"/>
+          <w:sz w:val="20"/>
+          <w:szCs w:val="20"/>
+        </w:rPr>
+        <w:br/>
+      </w:r>
+      <w:r>
+        <w:rPr>
+          <w:rFonts w:ascii="Arial" w:hAnsi="Arial" w:cs="Arial"/>
+          <w:color w:val="555555"/>
+          <w:sz w:val="20"/>
+          <w:szCs w:val="20"/>
+        </w:rPr>
+        <w:br/>
+      </w:r>
+      <w:r>
+        <w:rPr>
+          <w:rFonts w:ascii="Arial" w:hAnsi="Arial" w:cs="Arial"/>
+          <w:color w:val="555555"/>
+          <w:sz w:val="20"/>
+          <w:szCs w:val="20"/>
+          <w:shd w:val="clear" w:color="auto" w:fill="FFFFFF"/>
+        </w:rPr>
+        <w:t>These Terms of Service and any policies or operating rules posted by us on this Site or in respect to the Service constitute the entire agreement and understanding between you and us, and govern your use of the Service, superseding any prior or contemporaneous agreements, communications and proposals, whether oral or written, between you and us (including but not limited to any prior versions of the Terms of Service).</w:t>
+      </w:r>
+      <w:r>
+        <w:rPr>
+          <w:rFonts w:ascii="Arial" w:hAnsi="Arial" w:cs="Arial"/>
+          <w:color w:val="555555"/>
+          <w:sz w:val="20"/>
+          <w:szCs w:val="20"/>
+        </w:rPr>
+        <w:br/>
+      </w:r>
+      <w:r>
+        <w:rPr>
+          <w:rFonts w:ascii="Arial" w:hAnsi="Arial" w:cs="Arial"/>
+          <w:color w:val="555555"/>
+          <w:sz w:val="20"/>
+          <w:szCs w:val="20"/>
+        </w:rPr>
+        <w:br/>
+      </w:r>
+      <w:r>
+        <w:rPr>
+          <w:rFonts w:ascii="Arial" w:hAnsi="Arial" w:cs="Arial"/>
+          <w:color w:val="555555"/>
+          <w:sz w:val="20"/>
+          <w:szCs w:val="20"/>
+          <w:shd w:val="clear" w:color="auto" w:fill="FFFFFF"/>
+        </w:rPr>
+        <w:t>Any ambiguities in the interpretation of these Terms of Service shall not be construed against the drafting party.</w:t>
       </w:r>
       <w:r>
         <w:rPr>
@@ -3422,7 +3501,7 @@
           <w:bdr w:val="none" w:sz="0" w:space="0" w:color="auto" w:frame="1"/>
           <w:shd w:val="clear" w:color="auto" w:fill="FFFFFF"/>
         </w:rPr>
-        <w:t>CHANGES TO TERMS OF SERVICE</w:t>
+        <w:t>GOVERNING LAW</w:t>
       </w:r>
       <w:r>
         <w:rPr>
@@ -3437,6 +3516,91 @@
         </w:rPr>
         <w:br/>
       </w:r>
+      <w:r>
+        <w:rPr>
+          <w:rFonts w:ascii="Arial" w:hAnsi="Arial" w:cs="Arial"/>
+          <w:color w:val="555555"/>
+          <w:sz w:val="20"/>
+          <w:szCs w:val="20"/>
+          <w:shd w:val="clear" w:color="auto" w:fill="FFFFFF"/>
+        </w:rPr>
+        <w:t>These Terms of Service and any separate agreements whereby we provide you Services shall be governed by and construed in accordance with the laws of the Sta</w:t>
+      </w:r>
+      <w:r>
+        <w:rPr>
+          <w:rFonts w:ascii="Arial" w:hAnsi="Arial" w:cs="Arial"/>
+          <w:color w:val="555555"/>
+          <w:sz w:val="20"/>
+          <w:szCs w:val="20"/>
+          <w:shd w:val="clear" w:color="auto" w:fill="FFFFFF"/>
+        </w:rPr>
+        <w:t>te of California</w:t>
+      </w:r>
+      <w:r>
+        <w:rPr>
+          <w:rFonts w:ascii="Arial" w:hAnsi="Arial" w:cs="Arial"/>
+          <w:color w:val="555555"/>
+          <w:sz w:val="20"/>
+          <w:szCs w:val="20"/>
+          <w:shd w:val="clear" w:color="auto" w:fill="FFFFFF"/>
+        </w:rPr>
+        <w:t>.</w:t>
+      </w:r>
+      <w:r>
+        <w:rPr>
+          <w:rStyle w:val="apple-converted-space"/>
+          <w:rFonts w:ascii="Arial" w:hAnsi="Arial" w:cs="Arial"/>
+          <w:color w:val="555555"/>
+          <w:sz w:val="20"/>
+          <w:szCs w:val="20"/>
+          <w:shd w:val="clear" w:color="auto" w:fill="FFFFFF"/>
+        </w:rPr>
+        <w:t> </w:t>
+      </w:r>
+      <w:r>
+        <w:rPr>
+          <w:rFonts w:ascii="Arial" w:hAnsi="Arial" w:cs="Arial"/>
+          <w:color w:val="555555"/>
+          <w:sz w:val="20"/>
+          <w:szCs w:val="20"/>
+        </w:rPr>
+        <w:br/>
+      </w:r>
+      <w:r>
+        <w:rPr>
+          <w:rFonts w:ascii="Arial" w:hAnsi="Arial" w:cs="Arial"/>
+          <w:color w:val="555555"/>
+          <w:sz w:val="20"/>
+          <w:szCs w:val="20"/>
+        </w:rPr>
+        <w:br/>
+      </w:r>
+      <w:r>
+        <w:rPr>
+          <w:rFonts w:ascii="Arial" w:hAnsi="Arial" w:cs="Arial"/>
+          <w:b/>
+          <w:bCs/>
+          <w:color w:val="555555"/>
+          <w:sz w:val="20"/>
+          <w:szCs w:val="20"/>
+          <w:bdr w:val="none" w:sz="0" w:space="0" w:color="auto" w:frame="1"/>
+          <w:shd w:val="clear" w:color="auto" w:fill="FFFFFF"/>
+        </w:rPr>
+        <w:t>CHANGES TO TERMS OF SERVICE</w:t>
+      </w:r>
+      <w:r>
+        <w:rPr>
+          <w:rFonts w:ascii="Arial" w:hAnsi="Arial" w:cs="Arial"/>
+          <w:b/>
+          <w:bCs/>
+          <w:color w:val="555555"/>
+          <w:sz w:val="20"/>
+          <w:szCs w:val="20"/>
+          <w:bdr w:val="none" w:sz="0" w:space="0" w:color="auto" w:frame="1"/>
+          <w:shd w:val="clear" w:color="auto" w:fill="FFFFFF"/>
+        </w:rPr>
+        <w:br/>
+      </w:r>
       <w:proofErr w:type="gramStart"/>
       <w:r>
         <w:rPr>
@@ -3475,6 +3639,7 @@
           <w:sz w:val="20"/>
           <w:szCs w:val="20"/>
         </w:rPr>
+        <w:lastRenderedPageBreak/>
         <w:br/>
       </w:r>
       <w:r>
@@ -3501,6 +3666,95 @@
 <file path=word/numbering.xml><?xml version="1.0" encoding="utf-8"?>
 <w:numbering xmlns:wpc="http://schemas.microsoft.com/office/word/2010/wordprocessingCanvas" xmlns:mc="http://schemas.openxmlformats.org/markup-compatibility/2006" xmlns:o="urn:schemas-microsoft-com:office:office" xmlns:r="http://schemas.openxmlformats.org/officeDocument/2006/relationships" xmlns:m="http://schemas.openxmlformats.org/officeDocument/2006/math" xmlns:v="urn:schemas-microsoft-com:vml" xmlns:wp14="http://schemas.microsoft.com/office/word/2010/wordprocessingDrawing" xmlns:wp="http://schemas.openxmlformats.org/drawingml/2006/wordprocessingDrawing" xmlns:w10="urn:schemas-microsoft-com:office:word" xmlns:w="http://schemas.openxmlformats.org/wordprocessingml/2006/main" xmlns:w14="http://schemas.microsoft.com/office/word/2010/wordml" xmlns:w15="http://schemas.microsoft.com/office/word/2012/wordml" xmlns:wpg="http://schemas.microsoft.com/office/word/2010/wordprocessingGroup" xmlns:wpi="http://schemas.microsoft.com/office/word/2010/wordprocessingInk" xmlns:wne="http://schemas.microsoft.com/office/word/2006/wordml" xmlns:wps="http://schemas.microsoft.com/office/word/2010/wordprocessingShape" mc:Ignorable="w14 w15 wp14">
   <w:abstractNum w:abstractNumId="0" w15:restartNumberingAfterBreak="0">
+    <w:nsid w:val="7AE907F3"/>
+    <w:multiLevelType w:val="hybridMultilevel"/>
+    <w:tmpl w:val="AF4A51B2"/>
+    <w:lvl w:ilvl="0" w:tplc="0409000F">
+      <w:start w:val="1"/>
+      <w:numFmt w:val="decimal"/>
+      <w:lvlText w:val="%1."/>
+      <w:lvlJc w:val="left"/>
+      <w:pPr>
+        <w:ind w:left="720" w:hanging="360"/>
+      </w:pPr>
+      <w:rPr>
+        <w:rFonts w:hint="default"/>
+      </w:rPr>
+    </w:lvl>
+    <w:lvl w:ilvl="1" w:tplc="04090019" w:tentative="1">
+      <w:start w:val="1"/>
+      <w:numFmt w:val="lowerLetter"/>
+      <w:lvlText w:val="%2."/>
+      <w:lvlJc w:val="left"/>
+      <w:pPr>
+        <w:ind w:left="1440" w:hanging="360"/>
+      </w:pPr>
+    </w:lvl>
+    <w:lvl w:ilvl="2" w:tplc="0409001B" w:tentative="1">
+      <w:start w:val="1"/>
+      <w:numFmt w:val="lowerRoman"/>
+      <w:lvlText w:val="%3."/>
+      <w:lvlJc w:val="right"/>
+      <w:pPr>
+        <w:ind w:left="2160" w:hanging="180"/>
+      </w:pPr>
+    </w:lvl>
+    <w:lvl w:ilvl="3" w:tplc="0409000F" w:tentative="1">
+      <w:start w:val="1"/>
+      <w:numFmt w:val="decimal"/>
+      <w:lvlText w:val="%4."/>
+      <w:lvlJc w:val="left"/>
+      <w:pPr>
+        <w:ind w:left="2880" w:hanging="360"/>
+      </w:pPr>
+    </w:lvl>
+    <w:lvl w:ilvl="4" w:tplc="04090019" w:tentative="1">
+      <w:start w:val="1"/>
+      <w:numFmt w:val="lowerLetter"/>
+      <w:lvlText w:val="%5."/>
+      <w:lvlJc w:val="left"/>
+      <w:pPr>
+        <w:ind w:left="3600" w:hanging="360"/>
+      </w:pPr>
+    </w:lvl>
+    <w:lvl w:ilvl="5" w:tplc="0409001B" w:tentative="1">
+      <w:start w:val="1"/>
+      <w:numFmt w:val="lowerRoman"/>
+      <w:lvlText w:val="%6."/>
+      <w:lvlJc w:val="right"/>
+      <w:pPr>
+        <w:ind w:left="4320" w:hanging="180"/>
+      </w:pPr>
+    </w:lvl>
+    <w:lvl w:ilvl="6" w:tplc="0409000F" w:tentative="1">
+      <w:start w:val="1"/>
+      <w:numFmt w:val="decimal"/>
+      <w:lvlText w:val="%7."/>
+      <w:lvlJc w:val="left"/>
+      <w:pPr>
+        <w:ind w:left="5040" w:hanging="360"/>
+      </w:pPr>
+    </w:lvl>
+    <w:lvl w:ilvl="7" w:tplc="04090019" w:tentative="1">
+      <w:start w:val="1"/>
+      <w:numFmt w:val="lowerLetter"/>
+      <w:lvlText w:val="%8."/>
+      <w:lvlJc w:val="left"/>
+      <w:pPr>
+        <w:ind w:left="5760" w:hanging="360"/>
+      </w:pPr>
+    </w:lvl>
+    <w:lvl w:ilvl="8" w:tplc="0409001B" w:tentative="1">
+      <w:start w:val="1"/>
+      <w:numFmt w:val="lowerRoman"/>
+      <w:lvlText w:val="%9."/>
+      <w:lvlJc w:val="right"/>
+      <w:pPr>
+        <w:ind w:left="6480" w:hanging="180"/>
+      </w:pPr>
+    </w:lvl>
+  </w:abstractNum>
+  <w:abstractNum w:abstractNumId="1" w15:restartNumberingAfterBreak="0">
     <w:nsid w:val="7E317249"/>
     <w:multiLevelType w:val="multilevel"/>
     <w:tmpl w:val="4AAE8D82"/>
@@ -3650,6 +3904,9 @@
     </w:lvl>
   </w:abstractNum>
   <w:num w:numId="1">
+    <w:abstractNumId w:val="1"/>
+  </w:num>
+  <w:num w:numId="2">
     <w:abstractNumId w:val="0"/>
   </w:num>
 </w:numbering>
@@ -4098,6 +4355,17 @@
       <w:u w:val="single"/>
     </w:rPr>
   </w:style>
+  <w:style w:type="paragraph" w:styleId="ListParagraph">
+    <w:name w:val="List Paragraph"/>
+    <w:basedOn w:val="Normal"/>
+    <w:uiPriority w:val="34"/>
+    <w:qFormat/>
+    <w:rsid w:val="00C45A4C"/>
+    <w:pPr>
+      <w:ind w:left="720"/>
+      <w:contextualSpacing/>
+    </w:pPr>
+  </w:style>
 </w:styles>
 </file>
 

</xml_diff>